<commit_message>
update report and ppt
</commit_message>
<xml_diff>
--- a/DR_AI_FinalReport(1).docx
+++ b/DR_AI_FinalReport(1).docx
@@ -4,6 +4,50 @@
   <w:body>
     <w:p>
       <w:pPr>
+        <w:jc w:val="center"/>
+        <w:rPr>
+          <w:rFonts w:ascii="Times New Roman" w:hAnsi="Times New Roman" w:cs="Times New Roman"/>
+          <w:b/>
+          <w:bCs/>
+          <w:sz w:val="36"/>
+          <w:szCs w:val="36"/>
+        </w:rPr>
+      </w:pPr>
+      <w:r>
+        <w:rPr>
+          <w:rFonts w:ascii="Times New Roman" w:hAnsi="Times New Roman" w:cs="Times New Roman"/>
+          <w:b/>
+          <w:bCs/>
+          <w:sz w:val="32"/>
+          <w:szCs w:val="32"/>
+        </w:rPr>
+        <w:t>Comparative Analysis of HMM and Machine Learning Trading Strategies for NVIDIA Stock</w:t>
+      </w:r>
+    </w:p>
+    <w:p>
+      <w:pPr>
+        <w:jc w:val="center"/>
+        <w:rPr>
+          <w:rFonts w:ascii="Times New Roman" w:hAnsi="Times New Roman" w:cs="Times New Roman"/>
+          <w:i/>
+          <w:iCs/>
+          <w:sz w:val="24"/>
+          <w:szCs w:val="24"/>
+        </w:rPr>
+      </w:pPr>
+      <w:r>
+        <w:rPr>
+          <w:rFonts w:ascii="Times New Roman" w:hAnsi="Times New Roman" w:cs="Times New Roman"/>
+          <w:i/>
+          <w:iCs/>
+          <w:sz w:val="24"/>
+          <w:szCs w:val="24"/>
+        </w:rPr>
+        <w:t>Daryush Ray, Afet Ibadova</w:t>
+      </w:r>
+    </w:p>
+    <w:p>
+      <w:pPr>
         <w:pStyle w:val="Heading1"/>
         <w:spacing w:line="276" w:lineRule="auto"/>
         <w:jc w:val="both"/>
@@ -15,18 +59,18 @@
           <w:szCs w:val="24"/>
         </w:rPr>
       </w:pPr>
-      <w:bookmarkStart w:id="0" w:name="_gjdgxs" w:colFirst="0" w:colLast="0"/>
+      <w:bookmarkStart w:id="0" w:name="_Toc170160771"/>
+      <w:r>
+        <w:rPr>
+          <w:rFonts w:ascii="Times New Roman" w:eastAsia="Times New Roman" w:hAnsi="Times New Roman" w:cs="Times New Roman"/>
+          <w:b/>
+          <w:color w:val="auto"/>
+          <w:sz w:val="24"/>
+          <w:szCs w:val="24"/>
+        </w:rPr>
+        <w:t>Introduction</w:t>
+      </w:r>
       <w:bookmarkEnd w:id="0"/>
-      <w:r>
-        <w:rPr>
-          <w:rFonts w:ascii="Times New Roman" w:eastAsia="Times New Roman" w:hAnsi="Times New Roman" w:cs="Times New Roman"/>
-          <w:b/>
-          <w:color w:val="auto"/>
-          <w:sz w:val="24"/>
-          <w:szCs w:val="24"/>
-        </w:rPr>
-        <w:t>Introduction</w:t>
-      </w:r>
     </w:p>
     <w:p>
       <w:pPr>
@@ -72,6 +116,7 @@
         </w:rPr>
       </w:pPr>
       <w:bookmarkStart w:id="1" w:name="_30j0zll" w:colFirst="0" w:colLast="0"/>
+      <w:bookmarkStart w:id="2" w:name="_Toc170160772"/>
       <w:bookmarkEnd w:id="1"/>
       <w:r>
         <w:rPr>
@@ -83,6 +128,7 @@
         </w:rPr>
         <w:t>Literature Review</w:t>
       </w:r>
+      <w:bookmarkEnd w:id="2"/>
     </w:p>
     <w:p>
       <w:pPr>
@@ -222,16 +268,8 @@
           <w:sz w:val="24"/>
           <w:szCs w:val="24"/>
         </w:rPr>
-        <w:t xml:space="preserve">Machine learning offers a more nuanced approach to stock price prediction by considering numerous variables. (Prado, 2018) notes in "Advances in Financial Machine Learning" that models like Random Forest and XGBoost can capture complex nonlinear relationships in data that traditional </w:t>
-      </w:r>
-      <w:r>
-        <w:rPr>
-          <w:rFonts w:ascii="Times New Roman" w:eastAsia="Times New Roman" w:hAnsi="Times New Roman" w:cs="Times New Roman"/>
-          <w:sz w:val="24"/>
-          <w:szCs w:val="24"/>
-        </w:rPr>
         <w:lastRenderedPageBreak/>
-        <w:t xml:space="preserve">indicators might miss. A study by (Patel, J., Shah, S., Thakkar, P., &amp; Kotecha, K., 2015) comparing different machine learning techniques for stock price prediction found that ensemble methods, including Random Forest and gradient boosting machines like XGBoost, generally outperform single model approaches in terms of predictive accuracy and risk-adjusted returns. </w:t>
+        <w:t xml:space="preserve">Machine learning offers a more nuanced approach to stock price prediction by considering numerous variables. (Prado, 2018) notes in "Advances in Financial Machine Learning" that models like Random Forest and XGBoost can capture complex nonlinear relationships in data that traditional indicators might miss. A study by (Patel, J., Shah, S., Thakkar, P., &amp; Kotecha, K., 2015) comparing different machine learning techniques for stock price prediction found that ensemble methods, including Random Forest and gradient boosting machines like XGBoost, generally outperform single model approaches in terms of predictive accuracy and risk-adjusted returns. </w:t>
       </w:r>
     </w:p>
     <w:p>
@@ -345,15 +383,7 @@
           <w:sz w:val="24"/>
           <w:szCs w:val="24"/>
         </w:rPr>
-        <w:t>espite their advantages, the application of machine learning models in trading must be approached with caution due to overfitting risks and the need for extensive parameter tuning (Lopez de Prado, 2018). The success of these strategies also heavily depends on the quality of data and the dynamic nature of financial markets, which can sometimes render even well-established models ineffective (Kearns &amp; Nevmyvaka, 2013). The literature supports the notion that while traditional technical indicators provide valuable insights into market trends, the incorporation of machine learning can offer a more robust framework for developing adaptive trading strategie</w:t>
-      </w:r>
-      <w:r>
-        <w:rPr>
-          <w:rFonts w:ascii="Times New Roman" w:hAnsi="Times New Roman" w:cs="Times New Roman"/>
-          <w:sz w:val="24"/>
-          <w:szCs w:val="24"/>
-        </w:rPr>
-        <w:t>s</w:t>
+        <w:t>espite their advantages, the application of machine learning models in trading must be approached with caution due to overfitting risks and the need for extensive parameter tuning (Lopez de Prado, 2018). The success of these strategies also heavily depends on the quality of data and the dynamic nature of financial markets, which can sometimes render even well-established models ineffective (Kearns &amp; Nevmyvaka, 2013). The literature supports the notion that while traditional technical indicators provide valuable insights into market trends, the incorporation of machine learning can offer a more robust framework for developing adaptive trading strategies</w:t>
       </w:r>
       <w:r>
         <w:rPr>
@@ -377,8 +407,9 @@
           <w:szCs w:val="24"/>
         </w:rPr>
       </w:pPr>
-      <w:bookmarkStart w:id="2" w:name="_1fob9te" w:colFirst="0" w:colLast="0"/>
-      <w:bookmarkEnd w:id="2"/>
+      <w:bookmarkStart w:id="3" w:name="_1fob9te" w:colFirst="0" w:colLast="0"/>
+      <w:bookmarkStart w:id="4" w:name="_Toc170160773"/>
+      <w:bookmarkEnd w:id="3"/>
       <w:r>
         <w:rPr>
           <w:rFonts w:ascii="Times New Roman" w:eastAsia="Times New Roman" w:hAnsi="Times New Roman" w:cs="Times New Roman"/>
@@ -389,6 +420,7 @@
         </w:rPr>
         <w:t>Dataset Description</w:t>
       </w:r>
+      <w:bookmarkEnd w:id="4"/>
     </w:p>
     <w:p>
       <w:pPr>
@@ -609,6 +641,7 @@
           <w:sz w:val="24"/>
           <w:szCs w:val="24"/>
         </w:rPr>
+        <w:lastRenderedPageBreak/>
         <w:t>The data spans over six years, providing a robust timeframe to analyze the performance of the trading strategies under various market conditions.</w:t>
       </w:r>
     </w:p>
@@ -632,16 +665,7 @@
           <w:sz w:val="24"/>
           <w:szCs w:val="24"/>
         </w:rPr>
-        <w:t xml:space="preserve">The dataset is divided into two segments: 20% for in-sample data used for initial testing and training, and 80% designated as out-of-sample data used for validating the trading strategies. </w:t>
-      </w:r>
-      <w:r>
-        <w:rPr>
-          <w:rFonts w:ascii="Times New Roman" w:eastAsia="Times New Roman" w:hAnsi="Times New Roman" w:cs="Times New Roman"/>
-          <w:sz w:val="24"/>
-          <w:szCs w:val="24"/>
-        </w:rPr>
-        <w:lastRenderedPageBreak/>
-        <w:t>This split ensures that the strategies are tested on unseen data, simulating real-world trading scenarios and assessing the generalizability of the models.</w:t>
+        <w:t>The dataset is divided into two segments: 20% for in-sample data used for initial testing and training, and 80% designated as out-of-sample data used for validating the trading strategies. This split ensures that the strategies are tested on unseen data, simulating real-world trading scenarios and assessing the generalizability of the models.</w:t>
       </w:r>
     </w:p>
     <w:p>
@@ -797,8 +821,9 @@
           <w:szCs w:val="24"/>
         </w:rPr>
       </w:pPr>
-      <w:bookmarkStart w:id="3" w:name="_3znysh7" w:colFirst="0" w:colLast="0"/>
-      <w:bookmarkEnd w:id="3"/>
+      <w:bookmarkStart w:id="5" w:name="_3znysh7" w:colFirst="0" w:colLast="0"/>
+      <w:bookmarkStart w:id="6" w:name="_Toc170160774"/>
+      <w:bookmarkEnd w:id="5"/>
       <w:r>
         <w:rPr>
           <w:rFonts w:ascii="Times New Roman" w:eastAsia="Times New Roman" w:hAnsi="Times New Roman" w:cs="Times New Roman"/>
@@ -809,6 +834,7 @@
         </w:rPr>
         <w:t>Methodology</w:t>
       </w:r>
+      <w:bookmarkEnd w:id="6"/>
     </w:p>
     <w:p>
       <w:pPr>
@@ -955,6 +981,7 @@
           <w:sz w:val="24"/>
           <w:szCs w:val="24"/>
         </w:rPr>
+        <w:lastRenderedPageBreak/>
         <w:t>Implementation Details:</w:t>
       </w:r>
     </w:p>
@@ -1080,7 +1107,6 @@
           <w:sz w:val="24"/>
           <w:szCs w:val="24"/>
         </w:rPr>
-        <w:lastRenderedPageBreak/>
         <w:t>Calculate Rolling Volatility</w:t>
       </w:r>
       <w:r>
@@ -1643,6 +1669,7 @@
           <w:sz w:val="24"/>
           <w:szCs w:val="24"/>
         </w:rPr>
+        <w:lastRenderedPageBreak/>
         <w:t>Number of Trades</w:t>
       </w:r>
       <w:r>
@@ -1715,7 +1742,6 @@
           <w:sz w:val="24"/>
           <w:szCs w:val="24"/>
         </w:rPr>
-        <w:lastRenderedPageBreak/>
         <w:t>Multiple features are extracted from the daily stock data, including simple moving averages (SMA10, SMA60), exponential moving averages (EMA10, EMA20, EMA50), momentum indicators, the Relative Strength Index (RSI), Bollinger Bands, the Moving Average Convergence Divergence (MACD), the Average Directional Index (ADX), the Stochastic Oscillator, and the Average True Range (ATR). These features are chosen based on their historical performance in capturing market trends and their potential to provide predictive insights into price movements. Additionally, an EMA crossover strategy is employed using EMA12 and EMA26 to generate signals. The data is standardized, and Principal Component Analysis (PCA) is applied to reduce dimensionality while retaining 95% of the variance. This comprehensive feature set aims to enhance the accuracy of stock price movement predictions.</w:t>
       </w:r>
     </w:p>
@@ -2021,6 +2047,7 @@
           <w:sz w:val="24"/>
           <w:szCs w:val="24"/>
         </w:rPr>
+        <w:lastRenderedPageBreak/>
         <w:t>Both strategies undergo a phase of optimization based on their performance metrics. This includes tuning the lengths of EMAs in Strategy 1 and adjusting the hyperparameters in the machine learning models for Strategy 2.</w:t>
       </w:r>
     </w:p>
@@ -2037,8 +2064,9 @@
           <w:szCs w:val="24"/>
         </w:rPr>
       </w:pPr>
-      <w:bookmarkStart w:id="4" w:name="_2et92p0" w:colFirst="0" w:colLast="0"/>
-      <w:bookmarkEnd w:id="4"/>
+      <w:bookmarkStart w:id="7" w:name="_2et92p0" w:colFirst="0" w:colLast="0"/>
+      <w:bookmarkStart w:id="8" w:name="_Toc170160775"/>
+      <w:bookmarkEnd w:id="7"/>
       <w:r>
         <w:rPr>
           <w:rFonts w:ascii="Times New Roman" w:eastAsia="Times New Roman" w:hAnsi="Times New Roman" w:cs="Times New Roman"/>
@@ -2047,9 +2075,9 @@
           <w:sz w:val="24"/>
           <w:szCs w:val="24"/>
         </w:rPr>
-        <w:lastRenderedPageBreak/>
         <w:t>Results</w:t>
       </w:r>
+      <w:bookmarkEnd w:id="8"/>
     </w:p>
     <w:p>
       <w:pPr>
@@ -2064,8 +2092,9 @@
           <w:szCs w:val="24"/>
         </w:rPr>
       </w:pPr>
-      <w:bookmarkStart w:id="5" w:name="_tyjcwt" w:colFirst="0" w:colLast="0"/>
-      <w:bookmarkEnd w:id="5"/>
+      <w:bookmarkStart w:id="9" w:name="_tyjcwt" w:colFirst="0" w:colLast="0"/>
+      <w:bookmarkStart w:id="10" w:name="_Toc170160776"/>
+      <w:bookmarkEnd w:id="9"/>
       <w:r>
         <w:rPr>
           <w:rFonts w:ascii="Times New Roman" w:eastAsia="Times New Roman" w:hAnsi="Times New Roman" w:cs="Times New Roman"/>
@@ -2074,18 +2103,9 @@
           <w:sz w:val="24"/>
           <w:szCs w:val="24"/>
         </w:rPr>
-        <w:t xml:space="preserve">Hidden </w:t>
-      </w:r>
-      <w:r>
-        <w:rPr>
-          <w:rFonts w:ascii="Times New Roman" w:eastAsia="Times New Roman" w:hAnsi="Times New Roman" w:cs="Times New Roman"/>
-          <w:b/>
-          <w:color w:val="auto"/>
-          <w:sz w:val="24"/>
-          <w:szCs w:val="24"/>
-        </w:rPr>
-        <w:t>Markov Model (HMM) Based Trading Strategy</w:t>
-      </w:r>
+        <w:t>Hidden Markov Model (HMM) Based Trading Strategy</w:t>
+      </w:r>
+      <w:bookmarkEnd w:id="10"/>
     </w:p>
     <w:p>
       <w:pPr>
@@ -2330,7 +2350,7 @@
     <w:tbl>
       <w:tblPr>
         <w:tblStyle w:val="GridTable1Light"/>
-        <w:tblpPr w:leftFromText="180" w:rightFromText="180" w:vertAnchor="text" w:horzAnchor="margin" w:tblpY="247"/>
+        <w:tblpPr w:leftFromText="180" w:rightFromText="180" w:vertAnchor="text" w:horzAnchor="margin" w:tblpY="487"/>
         <w:tblW w:w="5591" w:type="dxa"/>
         <w:tblLook w:val="04A0" w:firstRow="1" w:lastRow="0" w:firstColumn="1" w:lastColumn="0" w:noHBand="0" w:noVBand="1"/>
       </w:tblPr>
@@ -2753,29 +2773,37 @@
       <w:pPr>
         <w:pStyle w:val="Caption"/>
         <w:spacing w:line="276" w:lineRule="auto"/>
-        <w:jc w:val="both"/>
-        <w:rPr>
-          <w:rFonts w:ascii="Times New Roman" w:hAnsi="Times New Roman" w:cs="Times New Roman"/>
-          <w:color w:val="auto"/>
-          <w:sz w:val="24"/>
-          <w:szCs w:val="24"/>
-        </w:rPr>
-      </w:pPr>
-      <w:r>
-        <w:rPr>
-          <w:rFonts w:ascii="Times New Roman" w:hAnsi="Times New Roman" w:cs="Times New Roman"/>
-          <w:color w:val="auto"/>
-          <w:sz w:val="24"/>
-          <w:szCs w:val="24"/>
-        </w:rPr>
-        <w:t xml:space="preserve">Table </w:t>
-      </w:r>
-      <w:r>
-        <w:rPr>
-          <w:rFonts w:ascii="Times New Roman" w:hAnsi="Times New Roman" w:cs="Times New Roman"/>
-          <w:color w:val="auto"/>
-          <w:sz w:val="24"/>
-          <w:szCs w:val="24"/>
+        <w:rPr>
+          <w:rFonts w:ascii="Times New Roman" w:hAnsi="Times New Roman" w:cs="Times New Roman"/>
+          <w:color w:val="auto"/>
+          <w:sz w:val="20"/>
+          <w:szCs w:val="20"/>
+        </w:rPr>
+      </w:pPr>
+      <w:r>
+        <w:rPr>
+          <w:rFonts w:ascii="Times New Roman" w:hAnsi="Times New Roman" w:cs="Times New Roman"/>
+          <w:color w:val="auto"/>
+          <w:sz w:val="20"/>
+          <w:szCs w:val="20"/>
+        </w:rPr>
+        <w:t xml:space="preserve"> T</w:t>
+      </w:r>
+      <w:r>
+        <w:rPr>
+          <w:rFonts w:ascii="Times New Roman" w:hAnsi="Times New Roman" w:cs="Times New Roman"/>
+          <w:color w:val="auto"/>
+          <w:sz w:val="20"/>
+          <w:szCs w:val="20"/>
+        </w:rPr>
+        <w:t xml:space="preserve">able </w:t>
+      </w:r>
+      <w:r>
+        <w:rPr>
+          <w:rFonts w:ascii="Times New Roman" w:hAnsi="Times New Roman" w:cs="Times New Roman"/>
+          <w:color w:val="auto"/>
+          <w:sz w:val="20"/>
+          <w:szCs w:val="20"/>
         </w:rPr>
         <w:fldChar w:fldCharType="begin"/>
       </w:r>
@@ -2783,8 +2811,8 @@
         <w:rPr>
           <w:rFonts w:ascii="Times New Roman" w:hAnsi="Times New Roman" w:cs="Times New Roman"/>
           <w:color w:val="auto"/>
-          <w:sz w:val="24"/>
-          <w:szCs w:val="24"/>
+          <w:sz w:val="20"/>
+          <w:szCs w:val="20"/>
         </w:rPr>
         <w:instrText xml:space="preserve"> SEQ Table \* ARABIC </w:instrText>
       </w:r>
@@ -2792,8 +2820,8 @@
         <w:rPr>
           <w:rFonts w:ascii="Times New Roman" w:hAnsi="Times New Roman" w:cs="Times New Roman"/>
           <w:color w:val="auto"/>
-          <w:sz w:val="24"/>
-          <w:szCs w:val="24"/>
+          <w:sz w:val="20"/>
+          <w:szCs w:val="20"/>
         </w:rPr>
         <w:fldChar w:fldCharType="separate"/>
       </w:r>
@@ -2802,8 +2830,8 @@
           <w:rFonts w:ascii="Times New Roman" w:hAnsi="Times New Roman" w:cs="Times New Roman"/>
           <w:noProof/>
           <w:color w:val="auto"/>
-          <w:sz w:val="24"/>
-          <w:szCs w:val="24"/>
+          <w:sz w:val="20"/>
+          <w:szCs w:val="20"/>
         </w:rPr>
         <w:t>1</w:t>
       </w:r>
@@ -2811,8 +2839,8 @@
         <w:rPr>
           <w:rFonts w:ascii="Times New Roman" w:hAnsi="Times New Roman" w:cs="Times New Roman"/>
           <w:color w:val="auto"/>
-          <w:sz w:val="24"/>
-          <w:szCs w:val="24"/>
+          <w:sz w:val="20"/>
+          <w:szCs w:val="20"/>
         </w:rPr>
         <w:fldChar w:fldCharType="end"/>
       </w:r>
@@ -2820,8 +2848,8 @@
         <w:rPr>
           <w:rFonts w:ascii="Times New Roman" w:hAnsi="Times New Roman" w:cs="Times New Roman"/>
           <w:color w:val="auto"/>
-          <w:sz w:val="24"/>
-          <w:szCs w:val="24"/>
+          <w:sz w:val="20"/>
+          <w:szCs w:val="20"/>
         </w:rPr>
         <w:t>:</w:t>
       </w:r>
@@ -2829,8 +2857,8 @@
         <w:rPr>
           <w:rFonts w:ascii="Times New Roman" w:hAnsi="Times New Roman" w:cs="Times New Roman"/>
           <w:color w:val="auto"/>
-          <w:sz w:val="24"/>
-          <w:szCs w:val="24"/>
+          <w:sz w:val="20"/>
+          <w:szCs w:val="20"/>
         </w:rPr>
         <w:t xml:space="preserve"> Performance metrics of HMM</w:t>
       </w:r>
@@ -2932,13 +2960,17 @@
         <w:jc w:val="both"/>
         <w:rPr>
           <w:rFonts w:ascii="Times New Roman" w:hAnsi="Times New Roman" w:cs="Times New Roman"/>
-          <w:sz w:val="24"/>
-          <w:szCs w:val="24"/>
-        </w:rPr>
-      </w:pPr>
-      <w:r>
-        <w:rPr>
-          <w:rFonts w:ascii="Times New Roman" w:hAnsi="Times New Roman" w:cs="Times New Roman"/>
+          <w:i/>
+          <w:iCs/>
+          <w:sz w:val="24"/>
+          <w:szCs w:val="24"/>
+        </w:rPr>
+      </w:pPr>
+      <w:r>
+        <w:rPr>
+          <w:rFonts w:ascii="Times New Roman" w:hAnsi="Times New Roman" w:cs="Times New Roman"/>
+          <w:i/>
+          <w:iCs/>
           <w:sz w:val="24"/>
           <w:szCs w:val="24"/>
         </w:rPr>
@@ -3016,23 +3048,7 @@
           <w:sz w:val="24"/>
           <w:szCs w:val="24"/>
         </w:rPr>
-        <w:t xml:space="preserve">: </w:t>
-      </w:r>
-      <w:r>
-        <w:rPr>
-          <w:rFonts w:ascii="Times New Roman" w:hAnsi="Times New Roman" w:cs="Times New Roman"/>
-          <w:sz w:val="24"/>
-          <w:szCs w:val="24"/>
-        </w:rPr>
-        <w:t>T</w:t>
-      </w:r>
-      <w:r>
-        <w:rPr>
-          <w:rFonts w:ascii="Times New Roman" w:hAnsi="Times New Roman" w:cs="Times New Roman"/>
-          <w:sz w:val="24"/>
-          <w:szCs w:val="24"/>
-        </w:rPr>
-        <w:t>he portfolio value increased substantially, reflecting significant profitability.</w:t>
+        <w:t>: The portfolio value increased substantially, reflecting significant profitability.</w:t>
       </w:r>
     </w:p>
     <w:p>
@@ -3056,6 +3072,7 @@
           <w:sz w:val="24"/>
           <w:szCs w:val="24"/>
         </w:rPr>
+        <w:lastRenderedPageBreak/>
         <w:t>Annualized Return</w:t>
       </w:r>
       <w:r>
@@ -3118,7 +3135,6 @@
           <w:sz w:val="24"/>
           <w:szCs w:val="24"/>
         </w:rPr>
-        <w:lastRenderedPageBreak/>
         <w:t>Testing Set Metrics</w:t>
       </w:r>
     </w:p>
@@ -3257,23 +3273,7 @@
           <w:sz w:val="24"/>
           <w:szCs w:val="24"/>
         </w:rPr>
-        <w:t>:</w:t>
-      </w:r>
-      <w:r>
-        <w:rPr>
-          <w:rFonts w:ascii="Times New Roman" w:hAnsi="Times New Roman" w:cs="Times New Roman"/>
-          <w:sz w:val="24"/>
-          <w:szCs w:val="24"/>
-        </w:rPr>
-        <w:t xml:space="preserve"> </w:t>
-      </w:r>
-      <w:r>
-        <w:rPr>
-          <w:rFonts w:ascii="Times New Roman" w:hAnsi="Times New Roman" w:cs="Times New Roman"/>
-          <w:sz w:val="24"/>
-          <w:szCs w:val="24"/>
-        </w:rPr>
-        <w:t>Only 7 trades were executed, demonstrating the strategy's selective and effective trading approach.</w:t>
+        <w:t>: Only 7 trades were executed, demonstrating the strategy's selective and effective trading approach.</w:t>
       </w:r>
     </w:p>
     <w:p>
@@ -3311,21 +3311,20 @@
     <w:p>
       <w:pPr>
         <w:pStyle w:val="Caption"/>
-        <w:spacing w:line="276" w:lineRule="auto"/>
-        <w:jc w:val="both"/>
-        <w:rPr>
-          <w:rFonts w:ascii="Times New Roman" w:hAnsi="Times New Roman" w:cs="Times New Roman"/>
-          <w:color w:val="auto"/>
-          <w:sz w:val="24"/>
-          <w:szCs w:val="24"/>
-        </w:rPr>
-      </w:pPr>
-      <w:r>
-        <w:rPr>
-          <w:rFonts w:ascii="Times New Roman" w:hAnsi="Times New Roman" w:cs="Times New Roman"/>
-          <w:color w:val="auto"/>
-          <w:sz w:val="24"/>
-          <w:szCs w:val="24"/>
+        <w:spacing w:after="0" w:line="276" w:lineRule="auto"/>
+        <w:rPr>
+          <w:rFonts w:ascii="Times New Roman" w:hAnsi="Times New Roman" w:cs="Times New Roman"/>
+          <w:color w:val="auto"/>
+          <w:sz w:val="24"/>
+          <w:szCs w:val="24"/>
+        </w:rPr>
+      </w:pPr>
+      <w:r>
+        <w:rPr>
+          <w:rFonts w:ascii="Times New Roman" w:hAnsi="Times New Roman" w:cs="Times New Roman"/>
+          <w:color w:val="auto"/>
+          <w:sz w:val="20"/>
+          <w:szCs w:val="20"/>
         </w:rPr>
         <w:t xml:space="preserve">Figure </w:t>
       </w:r>
@@ -3333,8 +3332,8 @@
         <w:rPr>
           <w:rFonts w:ascii="Times New Roman" w:hAnsi="Times New Roman" w:cs="Times New Roman"/>
           <w:color w:val="auto"/>
-          <w:sz w:val="24"/>
-          <w:szCs w:val="24"/>
+          <w:sz w:val="20"/>
+          <w:szCs w:val="20"/>
         </w:rPr>
         <w:fldChar w:fldCharType="begin"/>
       </w:r>
@@ -3342,8 +3341,8 @@
         <w:rPr>
           <w:rFonts w:ascii="Times New Roman" w:hAnsi="Times New Roman" w:cs="Times New Roman"/>
           <w:color w:val="auto"/>
-          <w:sz w:val="24"/>
-          <w:szCs w:val="24"/>
+          <w:sz w:val="20"/>
+          <w:szCs w:val="20"/>
         </w:rPr>
         <w:instrText xml:space="preserve"> SEQ Figure \* ARABIC </w:instrText>
       </w:r>
@@ -3351,8 +3350,8 @@
         <w:rPr>
           <w:rFonts w:ascii="Times New Roman" w:hAnsi="Times New Roman" w:cs="Times New Roman"/>
           <w:color w:val="auto"/>
-          <w:sz w:val="24"/>
-          <w:szCs w:val="24"/>
+          <w:sz w:val="20"/>
+          <w:szCs w:val="20"/>
         </w:rPr>
         <w:fldChar w:fldCharType="separate"/>
       </w:r>
@@ -3361,8 +3360,8 @@
           <w:rFonts w:ascii="Times New Roman" w:hAnsi="Times New Roman" w:cs="Times New Roman"/>
           <w:noProof/>
           <w:color w:val="auto"/>
-          <w:sz w:val="24"/>
-          <w:szCs w:val="24"/>
+          <w:sz w:val="20"/>
+          <w:szCs w:val="20"/>
         </w:rPr>
         <w:t>1</w:t>
       </w:r>
@@ -3370,8 +3369,8 @@
         <w:rPr>
           <w:rFonts w:ascii="Times New Roman" w:hAnsi="Times New Roman" w:cs="Times New Roman"/>
           <w:color w:val="auto"/>
-          <w:sz w:val="24"/>
-          <w:szCs w:val="24"/>
+          <w:sz w:val="20"/>
+          <w:szCs w:val="20"/>
         </w:rPr>
         <w:fldChar w:fldCharType="end"/>
       </w:r>
@@ -3379,8 +3378,8 @@
         <w:rPr>
           <w:rFonts w:ascii="Times New Roman" w:hAnsi="Times New Roman" w:cs="Times New Roman"/>
           <w:color w:val="auto"/>
-          <w:sz w:val="24"/>
-          <w:szCs w:val="24"/>
+          <w:sz w:val="20"/>
+          <w:szCs w:val="20"/>
         </w:rPr>
         <w:t>: NVIDIA Price with Regimes</w:t>
       </w:r>
@@ -3448,6 +3447,13 @@
         <w:spacing w:line="276" w:lineRule="auto"/>
         <w:jc w:val="both"/>
       </w:pPr>
+    </w:p>
+    <w:p>
+      <w:pPr>
+        <w:pStyle w:val="NormalWeb"/>
+        <w:spacing w:line="276" w:lineRule="auto"/>
+        <w:jc w:val="both"/>
+      </w:pPr>
       <w:r>
         <w:t>The portfolio value during the training period shows a significant upward trend. The substantial increase in portfolio value reflects the high total and annualized returns achieved by the strategy, indicating its effectiveness in capturing profitable opportunities during this period.</w:t>
       </w:r>
@@ -3460,25 +3466,26 @@
         <w:rPr>
           <w:rFonts w:ascii="Times New Roman" w:hAnsi="Times New Roman" w:cs="Times New Roman"/>
           <w:color w:val="auto"/>
-          <w:sz w:val="24"/>
-          <w:szCs w:val="24"/>
-        </w:rPr>
-      </w:pPr>
-      <w:r>
-        <w:rPr>
-          <w:rFonts w:ascii="Times New Roman" w:hAnsi="Times New Roman" w:cs="Times New Roman"/>
-          <w:color w:val="auto"/>
-          <w:sz w:val="24"/>
-          <w:szCs w:val="24"/>
-        </w:rPr>
+          <w:sz w:val="20"/>
+          <w:szCs w:val="20"/>
+        </w:rPr>
+      </w:pPr>
+      <w:r>
+        <w:rPr>
+          <w:rFonts w:ascii="Times New Roman" w:hAnsi="Times New Roman" w:cs="Times New Roman"/>
+          <w:color w:val="auto"/>
+          <w:sz w:val="20"/>
+          <w:szCs w:val="20"/>
+        </w:rPr>
+        <w:lastRenderedPageBreak/>
         <w:t xml:space="preserve">Figure </w:t>
       </w:r>
       <w:r>
         <w:rPr>
           <w:rFonts w:ascii="Times New Roman" w:hAnsi="Times New Roman" w:cs="Times New Roman"/>
           <w:color w:val="auto"/>
-          <w:sz w:val="24"/>
-          <w:szCs w:val="24"/>
+          <w:sz w:val="20"/>
+          <w:szCs w:val="20"/>
         </w:rPr>
         <w:fldChar w:fldCharType="begin"/>
       </w:r>
@@ -3486,8 +3493,8 @@
         <w:rPr>
           <w:rFonts w:ascii="Times New Roman" w:hAnsi="Times New Roman" w:cs="Times New Roman"/>
           <w:color w:val="auto"/>
-          <w:sz w:val="24"/>
-          <w:szCs w:val="24"/>
+          <w:sz w:val="20"/>
+          <w:szCs w:val="20"/>
         </w:rPr>
         <w:instrText xml:space="preserve"> SEQ Figure \* ARABIC </w:instrText>
       </w:r>
@@ -3495,8 +3502,8 @@
         <w:rPr>
           <w:rFonts w:ascii="Times New Roman" w:hAnsi="Times New Roman" w:cs="Times New Roman"/>
           <w:color w:val="auto"/>
-          <w:sz w:val="24"/>
-          <w:szCs w:val="24"/>
+          <w:sz w:val="20"/>
+          <w:szCs w:val="20"/>
         </w:rPr>
         <w:fldChar w:fldCharType="separate"/>
       </w:r>
@@ -3505,8 +3512,8 @@
           <w:rFonts w:ascii="Times New Roman" w:hAnsi="Times New Roman" w:cs="Times New Roman"/>
           <w:noProof/>
           <w:color w:val="auto"/>
-          <w:sz w:val="24"/>
-          <w:szCs w:val="24"/>
+          <w:sz w:val="20"/>
+          <w:szCs w:val="20"/>
         </w:rPr>
         <w:t>2</w:t>
       </w:r>
@@ -3514,8 +3521,8 @@
         <w:rPr>
           <w:rFonts w:ascii="Times New Roman" w:hAnsi="Times New Roman" w:cs="Times New Roman"/>
           <w:color w:val="auto"/>
-          <w:sz w:val="24"/>
-          <w:szCs w:val="24"/>
+          <w:sz w:val="20"/>
+          <w:szCs w:val="20"/>
         </w:rPr>
         <w:fldChar w:fldCharType="end"/>
       </w:r>
@@ -3523,8 +3530,8 @@
         <w:rPr>
           <w:rFonts w:ascii="Times New Roman" w:hAnsi="Times New Roman" w:cs="Times New Roman"/>
           <w:color w:val="auto"/>
-          <w:sz w:val="24"/>
-          <w:szCs w:val="24"/>
+          <w:sz w:val="20"/>
+          <w:szCs w:val="20"/>
         </w:rPr>
         <w:t>: Training Portfolio Value over Time</w:t>
       </w:r>
@@ -3542,7 +3549,6 @@
         <w:rPr>
           <w:noProof/>
         </w:rPr>
-        <w:lastRenderedPageBreak/>
         <w:drawing>
           <wp:inline distT="0" distB="0" distL="0" distR="0" wp14:anchorId="32F1BE64" wp14:editId="7F21DE90">
             <wp:extent cx="5303520" cy="2893695"/>
@@ -3757,11 +3763,11 @@
         <w:t xml:space="preserve">In conclusion, </w:t>
       </w:r>
       <w:r>
-        <w:t xml:space="preserve">The Hidden Markov Model (HMM) based trading strategy exhibited strong performance metrics in both the training and testing periods. The high Sharpe ratios, total returns, and annualized returns demonstrate the strategy's ability to generate substantial risk-adjusted returns. The selective trading approach, particularly evident in the testing period with only 7 trades executed, underscores the strategy's precision in identifying profitable opportunities while minimizing unnecessary trades. The use of a stop-loss mechanism further enhanced risk management, contributing to the overall robustness and effectiveness of the trading strategy. These results suggest </w:t>
+        <w:t xml:space="preserve">The Hidden Markov Model (HMM) based trading strategy exhibited strong performance metrics in both the training and testing periods. The high Sharpe ratios, total returns, and annualized returns demonstrate the strategy's ability to generate substantial risk-adjusted returns. The selective trading approach, particularly evident in the testing period with only 7 trades executed, underscores the strategy's precision in identifying profitable opportunities while minimizing </w:t>
       </w:r>
       <w:r>
         <w:lastRenderedPageBreak/>
-        <w:t>that the HMM-based approach is a viable and potent tool for developing adaptive and profitable trading strategies in financial markets.</w:t>
+        <w:t>unnecessary trades. The use of a stop-loss mechanism further enhanced risk management, contributing to the overall robustness and effectiveness of the trading strategy. These results suggest that the HMM-based approach is a viable and potent tool for developing adaptive and profitable trading strategies in financial markets.</w:t>
       </w:r>
     </w:p>
     <w:p>
@@ -3777,6 +3783,7 @@
           <w:szCs w:val="24"/>
         </w:rPr>
       </w:pPr>
+      <w:bookmarkStart w:id="11" w:name="_Toc170160777"/>
       <w:r>
         <w:rPr>
           <w:rFonts w:ascii="Times New Roman" w:eastAsia="Times New Roman" w:hAnsi="Times New Roman" w:cs="Times New Roman"/>
@@ -3787,6 +3794,7 @@
         </w:rPr>
         <w:t>Machine Learning Models Performance</w:t>
       </w:r>
+      <w:bookmarkEnd w:id="11"/>
     </w:p>
     <w:p>
       <w:pPr>
@@ -3940,32 +3948,59 @@
           <w:bCs/>
           <w:i w:val="0"/>
           <w:iCs w:val="0"/>
-          <w:sz w:val="24"/>
-          <w:szCs w:val="24"/>
-        </w:rPr>
-      </w:pPr>
-      <w:r>
+          <w:color w:val="auto"/>
+          <w:sz w:val="24"/>
+          <w:szCs w:val="24"/>
+        </w:rPr>
+      </w:pPr>
+      <w:r>
+        <w:rPr>
+          <w:rFonts w:ascii="Times New Roman" w:hAnsi="Times New Roman" w:cs="Times New Roman"/>
+          <w:color w:val="auto"/>
+        </w:rPr>
         <w:t xml:space="preserve">Figure </w:t>
       </w:r>
       <w:r>
+        <w:rPr>
+          <w:rFonts w:ascii="Times New Roman" w:hAnsi="Times New Roman" w:cs="Times New Roman"/>
+          <w:color w:val="auto"/>
+        </w:rPr>
         <w:fldChar w:fldCharType="begin"/>
       </w:r>
       <w:r>
+        <w:rPr>
+          <w:rFonts w:ascii="Times New Roman" w:hAnsi="Times New Roman" w:cs="Times New Roman"/>
+          <w:color w:val="auto"/>
+        </w:rPr>
         <w:instrText xml:space="preserve"> SEQ Figure \* ARABIC </w:instrText>
       </w:r>
       <w:r>
+        <w:rPr>
+          <w:rFonts w:ascii="Times New Roman" w:hAnsi="Times New Roman" w:cs="Times New Roman"/>
+          <w:color w:val="auto"/>
+        </w:rPr>
         <w:fldChar w:fldCharType="separate"/>
       </w:r>
       <w:r>
         <w:rPr>
+          <w:rFonts w:ascii="Times New Roman" w:hAnsi="Times New Roman" w:cs="Times New Roman"/>
           <w:noProof/>
+          <w:color w:val="auto"/>
         </w:rPr>
         <w:t>4</w:t>
       </w:r>
       <w:r>
+        <w:rPr>
+          <w:rFonts w:ascii="Times New Roman" w:hAnsi="Times New Roman" w:cs="Times New Roman"/>
+          <w:color w:val="auto"/>
+        </w:rPr>
         <w:fldChar w:fldCharType="end"/>
       </w:r>
       <w:r>
+        <w:rPr>
+          <w:rFonts w:ascii="Times New Roman" w:hAnsi="Times New Roman" w:cs="Times New Roman"/>
+          <w:color w:val="auto"/>
+        </w:rPr>
         <w:t>: RandomForest Learning Curves</w:t>
       </w:r>
     </w:p>
@@ -4196,30 +4231,35 @@
       </w:pPr>
       <w:r>
         <w:rPr>
+          <w:rFonts w:ascii="Times New Roman" w:hAnsi="Times New Roman" w:cs="Times New Roman"/>
           <w:color w:val="auto"/>
         </w:rPr>
         <w:t xml:space="preserve">Figure </w:t>
       </w:r>
       <w:r>
         <w:rPr>
+          <w:rFonts w:ascii="Times New Roman" w:hAnsi="Times New Roman" w:cs="Times New Roman"/>
           <w:color w:val="auto"/>
         </w:rPr>
         <w:fldChar w:fldCharType="begin"/>
       </w:r>
       <w:r>
         <w:rPr>
+          <w:rFonts w:ascii="Times New Roman" w:hAnsi="Times New Roman" w:cs="Times New Roman"/>
           <w:color w:val="auto"/>
         </w:rPr>
         <w:instrText xml:space="preserve"> SEQ Figure \* ARABIC </w:instrText>
       </w:r>
       <w:r>
         <w:rPr>
+          <w:rFonts w:ascii="Times New Roman" w:hAnsi="Times New Roman" w:cs="Times New Roman"/>
           <w:color w:val="auto"/>
         </w:rPr>
         <w:fldChar w:fldCharType="separate"/>
       </w:r>
       <w:r>
         <w:rPr>
+          <w:rFonts w:ascii="Times New Roman" w:hAnsi="Times New Roman" w:cs="Times New Roman"/>
           <w:noProof/>
           <w:color w:val="auto"/>
         </w:rPr>
@@ -4227,12 +4267,14 @@
       </w:r>
       <w:r>
         <w:rPr>
+          <w:rFonts w:ascii="Times New Roman" w:hAnsi="Times New Roman" w:cs="Times New Roman"/>
           <w:color w:val="auto"/>
         </w:rPr>
         <w:fldChar w:fldCharType="end"/>
       </w:r>
       <w:r>
         <w:rPr>
+          <w:rFonts w:ascii="Times New Roman" w:hAnsi="Times New Roman" w:cs="Times New Roman"/>
           <w:color w:val="auto"/>
         </w:rPr>
         <w:t>: NVIDIA Stock Price with RandomForest Strategy</w:t>
@@ -4367,35 +4409,41 @@
       <w:pPr>
         <w:pStyle w:val="Caption"/>
         <w:rPr>
-          <w:color w:val="auto"/>
-        </w:rPr>
-      </w:pPr>
-      <w:r>
-        <w:rPr>
+          <w:rFonts w:ascii="Times New Roman" w:hAnsi="Times New Roman" w:cs="Times New Roman"/>
+          <w:color w:val="auto"/>
+        </w:rPr>
+      </w:pPr>
+      <w:r>
+        <w:rPr>
+          <w:rFonts w:ascii="Times New Roman" w:hAnsi="Times New Roman" w:cs="Times New Roman"/>
           <w:color w:val="auto"/>
         </w:rPr>
         <w:t xml:space="preserve">Figure </w:t>
       </w:r>
       <w:r>
         <w:rPr>
+          <w:rFonts w:ascii="Times New Roman" w:hAnsi="Times New Roman" w:cs="Times New Roman"/>
           <w:color w:val="auto"/>
         </w:rPr>
         <w:fldChar w:fldCharType="begin"/>
       </w:r>
       <w:r>
         <w:rPr>
+          <w:rFonts w:ascii="Times New Roman" w:hAnsi="Times New Roman" w:cs="Times New Roman"/>
           <w:color w:val="auto"/>
         </w:rPr>
         <w:instrText xml:space="preserve"> SEQ Figure \* ARABIC </w:instrText>
       </w:r>
       <w:r>
         <w:rPr>
+          <w:rFonts w:ascii="Times New Roman" w:hAnsi="Times New Roman" w:cs="Times New Roman"/>
           <w:color w:val="auto"/>
         </w:rPr>
         <w:fldChar w:fldCharType="separate"/>
       </w:r>
       <w:r>
         <w:rPr>
+          <w:rFonts w:ascii="Times New Roman" w:hAnsi="Times New Roman" w:cs="Times New Roman"/>
           <w:noProof/>
           <w:color w:val="auto"/>
         </w:rPr>
@@ -4403,12 +4451,14 @@
       </w:r>
       <w:r>
         <w:rPr>
+          <w:rFonts w:ascii="Times New Roman" w:hAnsi="Times New Roman" w:cs="Times New Roman"/>
           <w:color w:val="auto"/>
         </w:rPr>
         <w:fldChar w:fldCharType="end"/>
       </w:r>
       <w:r>
         <w:rPr>
+          <w:rFonts w:ascii="Times New Roman" w:hAnsi="Times New Roman" w:cs="Times New Roman"/>
           <w:color w:val="auto"/>
         </w:rPr>
         <w:t>: XGBoost Learning Curves</w:t>
@@ -4416,15 +4466,8 @@
     </w:p>
     <w:p>
       <w:pPr>
-        <w:spacing w:after="280" w:line="276" w:lineRule="auto"/>
-        <w:jc w:val="both"/>
-        <w:rPr>
-          <w:rFonts w:ascii="Times New Roman" w:eastAsia="Times New Roman" w:hAnsi="Times New Roman" w:cs="Times New Roman"/>
-          <w:sz w:val="24"/>
-          <w:szCs w:val="24"/>
-        </w:rPr>
-      </w:pPr>
-      <w:r>
+        <w:spacing w:before="240" w:after="280" w:line="276" w:lineRule="auto"/>
+        <w:jc w:val="both"/>
         <w:rPr>
           <w:rFonts w:ascii="Times New Roman" w:eastAsia="Times New Roman" w:hAnsi="Times New Roman" w:cs="Times New Roman"/>
           <w:bCs/>
@@ -4433,40 +4476,11 @@
           <w:sz w:val="24"/>
           <w:szCs w:val="24"/>
         </w:rPr>
-        <w:t>Training and Testing Accuracy:</w:t>
-      </w:r>
-      <w:r>
-        <w:rPr>
-          <w:rFonts w:ascii="Times New Roman" w:eastAsia="Times New Roman" w:hAnsi="Times New Roman" w:cs="Times New Roman"/>
-          <w:sz w:val="24"/>
-          <w:szCs w:val="24"/>
-        </w:rPr>
-        <w:t xml:space="preserve"> </w:t>
-      </w:r>
-    </w:p>
-    <w:p>
-      <w:pPr>
-        <w:spacing w:after="280" w:line="276" w:lineRule="auto"/>
-        <w:jc w:val="both"/>
-        <w:rPr>
-          <w:rFonts w:ascii="Times New Roman" w:eastAsia="Times New Roman" w:hAnsi="Times New Roman" w:cs="Times New Roman"/>
-          <w:sz w:val="24"/>
-          <w:szCs w:val="24"/>
-        </w:rPr>
-      </w:pPr>
-      <w:r>
-        <w:rPr>
-          <w:rFonts w:ascii="Times New Roman" w:eastAsia="Times New Roman" w:hAnsi="Times New Roman" w:cs="Times New Roman"/>
-          <w:sz w:val="24"/>
-          <w:szCs w:val="24"/>
-        </w:rPr>
-        <w:lastRenderedPageBreak/>
-        <w:t>The XGBoost model showed a more balanced performance with a training accuracy of 0.83 and a testing accuracy of 0.87. This suggests that the model was well-tuned and capable of generalizing from the training data to unseen data effectively.</w:t>
-      </w:r>
-    </w:p>
-    <w:p>
-      <w:pPr>
-        <w:spacing w:after="280" w:line="276" w:lineRule="auto"/>
+      </w:pPr>
+    </w:p>
+    <w:p>
+      <w:pPr>
+        <w:spacing w:before="240" w:after="280" w:line="276" w:lineRule="auto"/>
         <w:jc w:val="both"/>
         <w:rPr>
           <w:rFonts w:ascii="Times New Roman" w:eastAsia="Times New Roman" w:hAnsi="Times New Roman" w:cs="Times New Roman"/>
@@ -4483,7 +4497,8 @@
           <w:sz w:val="24"/>
           <w:szCs w:val="24"/>
         </w:rPr>
-        <w:t>Financial Metrics:</w:t>
+        <w:lastRenderedPageBreak/>
+        <w:t>Training and Testing Accuracy:</w:t>
       </w:r>
       <w:r>
         <w:rPr>
@@ -4499,19 +4514,30 @@
         <w:spacing w:after="280" w:line="276" w:lineRule="auto"/>
         <w:jc w:val="both"/>
         <w:rPr>
-          <w:rFonts w:ascii="Times New Roman" w:hAnsi="Times New Roman" w:cs="Times New Roman"/>
-          <w:sz w:val="24"/>
-          <w:szCs w:val="24"/>
-        </w:rPr>
-      </w:pPr>
-      <w:r>
-        <w:rPr>
-          <w:rFonts w:ascii="Times New Roman" w:eastAsia="Times New Roman" w:hAnsi="Times New Roman" w:cs="Times New Roman"/>
-          <w:sz w:val="24"/>
-          <w:szCs w:val="24"/>
-        </w:rPr>
-        <w:t xml:space="preserve">XGBoost achieved an </w:t>
-      </w:r>
+          <w:rFonts w:ascii="Times New Roman" w:eastAsia="Times New Roman" w:hAnsi="Times New Roman" w:cs="Times New Roman"/>
+          <w:sz w:val="24"/>
+          <w:szCs w:val="24"/>
+        </w:rPr>
+      </w:pPr>
+      <w:r>
+        <w:rPr>
+          <w:rFonts w:ascii="Times New Roman" w:eastAsia="Times New Roman" w:hAnsi="Times New Roman" w:cs="Times New Roman"/>
+          <w:sz w:val="24"/>
+          <w:szCs w:val="24"/>
+        </w:rPr>
+        <w:t>The XGBoost model showed a more balanced performance with a training accuracy of 0.83 and a testing accuracy of 0.87. This suggests that the model was well-tuned and capable of generalizing from the training data to unseen data effectively.</w:t>
+      </w:r>
+    </w:p>
+    <w:p>
+      <w:pPr>
+        <w:spacing w:after="280" w:line="276" w:lineRule="auto"/>
+        <w:jc w:val="both"/>
+        <w:rPr>
+          <w:rFonts w:ascii="Times New Roman" w:eastAsia="Times New Roman" w:hAnsi="Times New Roman" w:cs="Times New Roman"/>
+          <w:sz w:val="24"/>
+          <w:szCs w:val="24"/>
+        </w:rPr>
+      </w:pPr>
       <w:r>
         <w:rPr>
           <w:rFonts w:ascii="Times New Roman" w:eastAsia="Times New Roman" w:hAnsi="Times New Roman" w:cs="Times New Roman"/>
@@ -4521,15 +4547,34 @@
           <w:sz w:val="24"/>
           <w:szCs w:val="24"/>
         </w:rPr>
-        <w:t>Annualized Sharpe Ratio</w:t>
-      </w:r>
-      <w:r>
-        <w:rPr>
-          <w:rFonts w:ascii="Times New Roman" w:eastAsia="Times New Roman" w:hAnsi="Times New Roman" w:cs="Times New Roman"/>
-          <w:sz w:val="24"/>
-          <w:szCs w:val="24"/>
-        </w:rPr>
-        <w:t xml:space="preserve"> of </w:t>
+        <w:t>Financial Metrics:</w:t>
+      </w:r>
+      <w:r>
+        <w:rPr>
+          <w:rFonts w:ascii="Times New Roman" w:eastAsia="Times New Roman" w:hAnsi="Times New Roman" w:cs="Times New Roman"/>
+          <w:sz w:val="24"/>
+          <w:szCs w:val="24"/>
+        </w:rPr>
+        <w:t xml:space="preserve"> </w:t>
+      </w:r>
+    </w:p>
+    <w:p>
+      <w:pPr>
+        <w:spacing w:after="280" w:line="276" w:lineRule="auto"/>
+        <w:jc w:val="both"/>
+        <w:rPr>
+          <w:rFonts w:ascii="Times New Roman" w:hAnsi="Times New Roman" w:cs="Times New Roman"/>
+          <w:sz w:val="24"/>
+          <w:szCs w:val="24"/>
+        </w:rPr>
+      </w:pPr>
+      <w:r>
+        <w:rPr>
+          <w:rFonts w:ascii="Times New Roman" w:eastAsia="Times New Roman" w:hAnsi="Times New Roman" w:cs="Times New Roman"/>
+          <w:sz w:val="24"/>
+          <w:szCs w:val="24"/>
+        </w:rPr>
+        <w:t xml:space="preserve">XGBoost achieved an </w:t>
       </w:r>
       <w:r>
         <w:rPr>
@@ -4540,7 +4585,15 @@
           <w:sz w:val="24"/>
           <w:szCs w:val="24"/>
         </w:rPr>
-        <w:t>1.</w:t>
+        <w:t>Annualized Sharpe Ratio</w:t>
+      </w:r>
+      <w:r>
+        <w:rPr>
+          <w:rFonts w:ascii="Times New Roman" w:eastAsia="Times New Roman" w:hAnsi="Times New Roman" w:cs="Times New Roman"/>
+          <w:sz w:val="24"/>
+          <w:szCs w:val="24"/>
+        </w:rPr>
+        <w:t xml:space="preserve"> of </w:t>
       </w:r>
       <w:r>
         <w:rPr>
@@ -4551,7 +4604,15 @@
           <w:sz w:val="24"/>
           <w:szCs w:val="24"/>
         </w:rPr>
-        <w:t>99</w:t>
+        <w:t>1.99,</w:t>
+      </w:r>
+      <w:r>
+        <w:rPr>
+          <w:rFonts w:ascii="Times New Roman" w:eastAsia="Times New Roman" w:hAnsi="Times New Roman" w:cs="Times New Roman"/>
+          <w:sz w:val="24"/>
+          <w:szCs w:val="24"/>
+        </w:rPr>
+        <w:t xml:space="preserve"> slightly lower than the Random Forest model. The </w:t>
       </w:r>
       <w:r>
         <w:rPr>
@@ -4562,48 +4623,7 @@
           <w:sz w:val="24"/>
           <w:szCs w:val="24"/>
         </w:rPr>
-        <w:t>,</w:t>
-      </w:r>
-      <w:r>
-        <w:rPr>
-          <w:rFonts w:ascii="Times New Roman" w:eastAsia="Times New Roman" w:hAnsi="Times New Roman" w:cs="Times New Roman"/>
-          <w:sz w:val="24"/>
-          <w:szCs w:val="24"/>
-        </w:rPr>
-        <w:t xml:space="preserve"> slightly lower than the Random Forest model. The </w:t>
-      </w:r>
-      <w:r>
-        <w:rPr>
-          <w:rFonts w:ascii="Times New Roman" w:eastAsia="Times New Roman" w:hAnsi="Times New Roman" w:cs="Times New Roman"/>
-          <w:bCs/>
-          <w:i/>
-          <w:iCs/>
-          <w:sz w:val="24"/>
-          <w:szCs w:val="24"/>
-        </w:rPr>
-        <w:t>Total Returns were 1</w:t>
-      </w:r>
-      <w:r>
-        <w:rPr>
-          <w:rFonts w:ascii="Times New Roman" w:eastAsia="Times New Roman" w:hAnsi="Times New Roman" w:cs="Times New Roman"/>
-          <w:bCs/>
-          <w:i/>
-          <w:iCs/>
-          <w:sz w:val="24"/>
-          <w:szCs w:val="24"/>
-        </w:rPr>
-        <w:t>61</w:t>
-      </w:r>
-      <w:r>
-        <w:rPr>
-          <w:rFonts w:ascii="Times New Roman" w:eastAsia="Times New Roman" w:hAnsi="Times New Roman" w:cs="Times New Roman"/>
-          <w:bCs/>
-          <w:i/>
-          <w:iCs/>
-          <w:sz w:val="24"/>
-          <w:szCs w:val="24"/>
-        </w:rPr>
-        <w:t>%</w:t>
+        <w:t>Total Returns were 161%</w:t>
       </w:r>
       <w:r>
         <w:rPr>
@@ -4689,30 +4709,35 @@
       </w:pPr>
       <w:r>
         <w:rPr>
+          <w:rFonts w:ascii="Times New Roman" w:hAnsi="Times New Roman" w:cs="Times New Roman"/>
           <w:color w:val="auto"/>
         </w:rPr>
         <w:t xml:space="preserve">Figure </w:t>
       </w:r>
       <w:r>
         <w:rPr>
+          <w:rFonts w:ascii="Times New Roman" w:hAnsi="Times New Roman" w:cs="Times New Roman"/>
           <w:color w:val="auto"/>
         </w:rPr>
         <w:fldChar w:fldCharType="begin"/>
       </w:r>
       <w:r>
         <w:rPr>
+          <w:rFonts w:ascii="Times New Roman" w:hAnsi="Times New Roman" w:cs="Times New Roman"/>
           <w:color w:val="auto"/>
         </w:rPr>
         <w:instrText xml:space="preserve"> SEQ Figure \* ARABIC </w:instrText>
       </w:r>
       <w:r>
         <w:rPr>
+          <w:rFonts w:ascii="Times New Roman" w:hAnsi="Times New Roman" w:cs="Times New Roman"/>
           <w:color w:val="auto"/>
         </w:rPr>
         <w:fldChar w:fldCharType="separate"/>
       </w:r>
       <w:r>
         <w:rPr>
+          <w:rFonts w:ascii="Times New Roman" w:hAnsi="Times New Roman" w:cs="Times New Roman"/>
           <w:noProof/>
           <w:color w:val="auto"/>
         </w:rPr>
@@ -4720,24 +4745,28 @@
       </w:r>
       <w:r>
         <w:rPr>
+          <w:rFonts w:ascii="Times New Roman" w:hAnsi="Times New Roman" w:cs="Times New Roman"/>
           <w:color w:val="auto"/>
         </w:rPr>
         <w:fldChar w:fldCharType="end"/>
       </w:r>
       <w:r>
         <w:rPr>
+          <w:rFonts w:ascii="Times New Roman" w:hAnsi="Times New Roman" w:cs="Times New Roman"/>
           <w:color w:val="auto"/>
         </w:rPr>
         <w:t xml:space="preserve">:NVIDIA Stock Price </w:t>
       </w:r>
       <w:r>
         <w:rPr>
+          <w:rFonts w:ascii="Times New Roman" w:hAnsi="Times New Roman" w:cs="Times New Roman"/>
           <w:color w:val="auto"/>
         </w:rPr>
         <w:t>w</w:t>
       </w:r>
       <w:r>
         <w:rPr>
+          <w:rFonts w:ascii="Times New Roman" w:hAnsi="Times New Roman" w:cs="Times New Roman"/>
           <w:color w:val="auto"/>
         </w:rPr>
         <w:t>ith XGBoost Strategy</w:t>
@@ -4791,11 +4820,8 @@
         <w:jc w:val="both"/>
       </w:pPr>
       <w:r>
-        <w:t xml:space="preserve">Both strategies exhibited strengths in different aspects of trading. The HMM strategy excelled in identifying market regimes and managing risk through a stop-loss mechanism, while the Machine Learning models demonstrated robustness and higher potential returns. The Random Forest model, </w:t>
-      </w:r>
-      <w:r>
         <w:lastRenderedPageBreak/>
-        <w:t>in particular, showed a significant number of trades (14) with strong returns, while XGBoost demonstrated the same number of trades but still maintained robust performance.</w:t>
+        <w:t>Both strategies exhibited strengths in different aspects of trading. The HMM strategy excelled in identifying market regimes and managing risk through a stop-loss mechanism, while the Machine Learning models demonstrated robustness and higher potential returns. The Random Forest model, in particular, showed a significant number of trades (14) with strong returns, while XGBoost demonstrated the same number of trades but still maintained robust performance.</w:t>
       </w:r>
     </w:p>
     <w:p>
@@ -5345,9 +5371,7 @@
     </w:p>
     <w:p>
       <w:pPr>
-        <w:pStyle w:val="Heading3"/>
-        <w:spacing w:line="276" w:lineRule="auto"/>
-        <w:jc w:val="both"/>
+        <w:pStyle w:val="Heading1"/>
         <w:rPr>
           <w:rFonts w:ascii="Times New Roman" w:hAnsi="Times New Roman" w:cs="Times New Roman"/>
           <w:b/>
@@ -5357,6 +5381,7 @@
           <w:szCs w:val="24"/>
         </w:rPr>
       </w:pPr>
+      <w:bookmarkStart w:id="12" w:name="_Toc170160778"/>
       <w:r>
         <w:rPr>
           <w:rFonts w:ascii="Times New Roman" w:hAnsi="Times New Roman" w:cs="Times New Roman"/>
@@ -5368,6 +5393,7 @@
         </w:rPr>
         <w:t>Conclusion</w:t>
       </w:r>
+      <w:bookmarkEnd w:id="12"/>
     </w:p>
     <w:p>
       <w:pPr>
@@ -5450,11 +5476,8 @@
         <w:jc w:val="both"/>
       </w:pPr>
       <w:r>
-        <w:t xml:space="preserve">For investors and traders looking to maximize returns while managing risk, the Machine Learning strategies present a compelling option. However, the complexity and computational requirements of these models necessitate a thorough understanding and careful management. On the other hand, the </w:t>
-      </w:r>
-      <w:r>
         <w:lastRenderedPageBreak/>
-        <w:t>HMM strategy remains a viable option for those seeking a sophisticated, adaptive approach that balances risk and return effectively.</w:t>
+        <w:t>For investors and traders looking to maximize returns while managing risk, the Machine Learning strategies present a compelling option. However, the complexity and computational requirements of these models necessitate a thorough understanding and careful management. On the other hand, the HMM strategy remains a viable option for those seeking a sophisticated, adaptive approach that balances risk and return effectively.</w:t>
       </w:r>
     </w:p>
     <w:p>
@@ -5479,44 +5502,26 @@
     </w:p>
     <w:p>
       <w:pPr>
-        <w:spacing w:before="240" w:after="240" w:line="276" w:lineRule="auto"/>
-        <w:jc w:val="both"/>
-        <w:rPr>
-          <w:rFonts w:ascii="Times New Roman" w:eastAsia="Times New Roman" w:hAnsi="Times New Roman" w:cs="Times New Roman"/>
-          <w:b/>
-          <w:sz w:val="24"/>
-          <w:szCs w:val="24"/>
-        </w:rPr>
-      </w:pPr>
-    </w:p>
-    <w:p>
-      <w:pPr>
-        <w:spacing w:before="240" w:after="240" w:line="276" w:lineRule="auto"/>
-        <w:jc w:val="both"/>
-        <w:rPr>
-          <w:rFonts w:ascii="Times New Roman" w:eastAsia="Times New Roman" w:hAnsi="Times New Roman" w:cs="Times New Roman"/>
-          <w:sz w:val="24"/>
-          <w:szCs w:val="24"/>
-        </w:rPr>
-      </w:pPr>
-      <w:r>
-        <w:rPr>
-          <w:rFonts w:ascii="Times New Roman" w:eastAsia="Times New Roman" w:hAnsi="Times New Roman" w:cs="Times New Roman"/>
+        <w:pStyle w:val="NormalWeb"/>
+        <w:spacing w:after="0" w:afterAutospacing="0" w:line="276" w:lineRule="auto"/>
+        <w:ind w:firstLine="720"/>
+        <w:jc w:val="both"/>
+      </w:pPr>
+      <w:r>
+        <w:rPr>
           <w:noProof/>
-          <w:sz w:val="24"/>
-          <w:szCs w:val="24"/>
         </w:rPr>
         <w:drawing>
-          <wp:inline distT="114300" distB="114300" distL="114300" distR="114300" wp14:anchorId="5A980CBF" wp14:editId="162DE5F0">
+          <wp:inline distT="114300" distB="114300" distL="114300" distR="114300" wp14:anchorId="1789B1EC" wp14:editId="3A419D94">
             <wp:extent cx="5053632" cy="2816934"/>
             <wp:effectExtent l="0" t="0" r="0" b="0"/>
-            <wp:docPr id="4" name="image5.png"/>
+            <wp:docPr id="4" name="image5.png" descr="A graph with blue and orange lines&#10;&#10;Description automatically generated"/>
             <wp:cNvGraphicFramePr/>
             <a:graphic xmlns:a="http://schemas.openxmlformats.org/drawingml/2006/main">
               <a:graphicData uri="http://schemas.openxmlformats.org/drawingml/2006/picture">
                 <pic:pic xmlns:pic="http://schemas.openxmlformats.org/drawingml/2006/picture">
                   <pic:nvPicPr>
-                    <pic:cNvPr id="0" name="image5.png"/>
+                    <pic:cNvPr id="4" name="image5.png" descr="A graph with blue and orange lines&#10;&#10;Description automatically generated"/>
                     <pic:cNvPicPr preferRelativeResize="0"/>
                   </pic:nvPicPr>
                   <pic:blipFill>
@@ -5545,6 +5550,80 @@
     </w:p>
     <w:p>
       <w:pPr>
+        <w:pStyle w:val="Caption"/>
+        <w:rPr>
+          <w:rFonts w:ascii="Times New Roman" w:eastAsia="Times New Roman" w:hAnsi="Times New Roman" w:cs="Times New Roman"/>
+          <w:sz w:val="24"/>
+          <w:szCs w:val="24"/>
+        </w:rPr>
+      </w:pPr>
+      <w:r>
+        <w:rPr>
+          <w:rFonts w:ascii="Times New Roman" w:hAnsi="Times New Roman" w:cs="Times New Roman"/>
+          <w:color w:val="auto"/>
+        </w:rPr>
+        <w:t xml:space="preserve">Figure </w:t>
+      </w:r>
+      <w:r>
+        <w:rPr>
+          <w:rFonts w:ascii="Times New Roman" w:hAnsi="Times New Roman" w:cs="Times New Roman"/>
+          <w:color w:val="auto"/>
+        </w:rPr>
+        <w:fldChar w:fldCharType="begin"/>
+      </w:r>
+      <w:r>
+        <w:rPr>
+          <w:rFonts w:ascii="Times New Roman" w:hAnsi="Times New Roman" w:cs="Times New Roman"/>
+          <w:color w:val="auto"/>
+        </w:rPr>
+        <w:instrText xml:space="preserve"> SEQ Figure \* ARABIC </w:instrText>
+      </w:r>
+      <w:r>
+        <w:rPr>
+          <w:rFonts w:ascii="Times New Roman" w:hAnsi="Times New Roman" w:cs="Times New Roman"/>
+          <w:color w:val="auto"/>
+        </w:rPr>
+        <w:fldChar w:fldCharType="separate"/>
+      </w:r>
+      <w:r>
+        <w:rPr>
+          <w:rFonts w:ascii="Times New Roman" w:hAnsi="Times New Roman" w:cs="Times New Roman"/>
+          <w:noProof/>
+          <w:color w:val="auto"/>
+        </w:rPr>
+        <w:t>8</w:t>
+      </w:r>
+      <w:r>
+        <w:rPr>
+          <w:rFonts w:ascii="Times New Roman" w:hAnsi="Times New Roman" w:cs="Times New Roman"/>
+          <w:color w:val="auto"/>
+        </w:rPr>
+        <w:fldChar w:fldCharType="end"/>
+      </w:r>
+      <w:r>
+        <w:rPr>
+          <w:rFonts w:ascii="Times New Roman" w:hAnsi="Times New Roman" w:cs="Times New Roman"/>
+          <w:color w:val="auto"/>
+        </w:rPr>
+        <w:t xml:space="preserve">: Cumulative </w:t>
+      </w:r>
+      <w:r>
+        <w:rPr>
+          <w:rFonts w:ascii="Times New Roman" w:hAnsi="Times New Roman" w:cs="Times New Roman"/>
+          <w:color w:val="auto"/>
+        </w:rPr>
+        <w:t>Returns</w:t>
+      </w:r>
+      <w:r>
+        <w:rPr>
+          <w:rFonts w:ascii="Times New Roman" w:hAnsi="Times New Roman" w:cs="Times New Roman"/>
+          <w:color w:val="auto"/>
+        </w:rPr>
+        <w:t xml:space="preserve"> of ML-based Trading Strategies</w:t>
+      </w:r>
+    </w:p>
+    <w:p>
+      <w:pPr>
         <w:pStyle w:val="Heading1"/>
         <w:spacing w:line="276" w:lineRule="auto"/>
         <w:jc w:val="both"/>
@@ -5556,10 +5635,11 @@
           <w:szCs w:val="24"/>
         </w:rPr>
       </w:pPr>
-      <w:bookmarkStart w:id="6" w:name="_1t3h5sf" w:colFirst="0" w:colLast="0"/>
-      <w:bookmarkStart w:id="7" w:name="_3rdcrjn" w:colFirst="0" w:colLast="0"/>
-      <w:bookmarkEnd w:id="6"/>
-      <w:bookmarkEnd w:id="7"/>
+      <w:bookmarkStart w:id="13" w:name="_1t3h5sf" w:colFirst="0" w:colLast="0"/>
+      <w:bookmarkStart w:id="14" w:name="_3rdcrjn" w:colFirst="0" w:colLast="0"/>
+      <w:bookmarkStart w:id="15" w:name="_Toc170160779"/>
+      <w:bookmarkEnd w:id="13"/>
+      <w:bookmarkEnd w:id="14"/>
       <w:r>
         <w:rPr>
           <w:rFonts w:ascii="Times New Roman" w:eastAsia="Times New Roman" w:hAnsi="Times New Roman" w:cs="Times New Roman"/>
@@ -5570,13 +5650,14 @@
         </w:rPr>
         <w:t>References</w:t>
       </w:r>
+      <w:bookmarkEnd w:id="15"/>
     </w:p>
     <w:p>
       <w:pPr>
         <w:pStyle w:val="ListParagraph"/>
         <w:numPr>
           <w:ilvl w:val="0"/>
-          <w:numId w:val="30"/>
+          <w:numId w:val="32"/>
         </w:numPr>
         <w:spacing w:after="0" w:line="276" w:lineRule="auto"/>
         <w:jc w:val="both"/>
@@ -5600,23 +5681,40 @@
         <w:pStyle w:val="ListParagraph"/>
         <w:numPr>
           <w:ilvl w:val="0"/>
-          <w:numId w:val="30"/>
+          <w:numId w:val="32"/>
         </w:numPr>
-        <w:spacing w:after="0" w:line="276" w:lineRule="auto"/>
-        <w:jc w:val="both"/>
-        <w:rPr>
-          <w:rFonts w:ascii="Times New Roman" w:eastAsia="Times New Roman" w:hAnsi="Times New Roman" w:cs="Times New Roman"/>
-          <w:sz w:val="24"/>
-          <w:szCs w:val="24"/>
-        </w:rPr>
-      </w:pPr>
-      <w:r>
-        <w:rPr>
-          <w:rFonts w:ascii="Times New Roman" w:eastAsia="Times New Roman" w:hAnsi="Times New Roman" w:cs="Times New Roman"/>
-          <w:sz w:val="24"/>
-          <w:szCs w:val="24"/>
-        </w:rPr>
-        <w:t>Huang, W. N.-Y. (2009). Forecasting stock market movement direction with support vector machine. Computers &amp; Operations Research, 2513-2522.</w:t>
+        <w:spacing w:after="0" w:line="240" w:lineRule="auto"/>
+        <w:rPr>
+          <w:rFonts w:ascii="Times New Roman" w:eastAsia="Times New Roman" w:hAnsi="Times New Roman" w:cs="Times New Roman"/>
+          <w:sz w:val="24"/>
+          <w:szCs w:val="24"/>
+        </w:rPr>
+      </w:pPr>
+      <w:r>
+        <w:rPr>
+          <w:rFonts w:ascii="Times New Roman" w:eastAsia="Times New Roman" w:hAnsi="Times New Roman" w:cs="Times New Roman"/>
+          <w:sz w:val="24"/>
+          <w:szCs w:val="24"/>
+        </w:rPr>
+        <w:t xml:space="preserve">Hamilton, J. D. (1989). A new approach to the economic analysis of nonstationary time series and the business cycle. </w:t>
+      </w:r>
+      <w:r>
+        <w:rPr>
+          <w:rFonts w:ascii="Times New Roman" w:eastAsia="Times New Roman" w:hAnsi="Times New Roman" w:cs="Times New Roman"/>
+          <w:i/>
+          <w:iCs/>
+          <w:sz w:val="24"/>
+          <w:szCs w:val="24"/>
+        </w:rPr>
+        <w:t>Econometrica</w:t>
+      </w:r>
+      <w:r>
+        <w:rPr>
+          <w:rFonts w:ascii="Times New Roman" w:eastAsia="Times New Roman" w:hAnsi="Times New Roman" w:cs="Times New Roman"/>
+          <w:sz w:val="24"/>
+          <w:szCs w:val="24"/>
+        </w:rPr>
+        <w:t>, 57(2), 357-384.</w:t>
       </w:r>
     </w:p>
     <w:p>
@@ -5624,23 +5722,40 @@
         <w:pStyle w:val="ListParagraph"/>
         <w:numPr>
           <w:ilvl w:val="0"/>
-          <w:numId w:val="30"/>
+          <w:numId w:val="32"/>
         </w:numPr>
-        <w:spacing w:after="0" w:line="276" w:lineRule="auto"/>
-        <w:jc w:val="both"/>
-        <w:rPr>
-          <w:rFonts w:ascii="Times New Roman" w:eastAsia="Times New Roman" w:hAnsi="Times New Roman" w:cs="Times New Roman"/>
-          <w:sz w:val="24"/>
-          <w:szCs w:val="24"/>
-        </w:rPr>
-      </w:pPr>
-      <w:r>
-        <w:rPr>
-          <w:rFonts w:ascii="Times New Roman" w:eastAsia="Times New Roman" w:hAnsi="Times New Roman" w:cs="Times New Roman"/>
-          <w:sz w:val="24"/>
-          <w:szCs w:val="24"/>
-        </w:rPr>
-        <w:t>Kearns, M., &amp; Nevmyvaka, Y. (2013). Machine learning for market microstructure and high-frequency trading. Journal of Investment Strategies, 83-105.</w:t>
+        <w:spacing w:after="0" w:line="240" w:lineRule="auto"/>
+        <w:rPr>
+          <w:rFonts w:ascii="Times New Roman" w:eastAsia="Times New Roman" w:hAnsi="Times New Roman" w:cs="Times New Roman"/>
+          <w:sz w:val="24"/>
+          <w:szCs w:val="24"/>
+        </w:rPr>
+      </w:pPr>
+      <w:r>
+        <w:rPr>
+          <w:rFonts w:ascii="Times New Roman" w:eastAsia="Times New Roman" w:hAnsi="Times New Roman" w:cs="Times New Roman"/>
+          <w:sz w:val="24"/>
+          <w:szCs w:val="24"/>
+        </w:rPr>
+        <w:t xml:space="preserve">Elliott, R. J., Aggoun, L., &amp; Moore, J. B. (2008). </w:t>
+      </w:r>
+      <w:r>
+        <w:rPr>
+          <w:rFonts w:ascii="Times New Roman" w:eastAsia="Times New Roman" w:hAnsi="Times New Roman" w:cs="Times New Roman"/>
+          <w:i/>
+          <w:iCs/>
+          <w:sz w:val="24"/>
+          <w:szCs w:val="24"/>
+        </w:rPr>
+        <w:t>Hidden Markov Models: Estimation and Control</w:t>
+      </w:r>
+      <w:r>
+        <w:rPr>
+          <w:rFonts w:ascii="Times New Roman" w:eastAsia="Times New Roman" w:hAnsi="Times New Roman" w:cs="Times New Roman"/>
+          <w:sz w:val="24"/>
+          <w:szCs w:val="24"/>
+        </w:rPr>
+        <w:t>. Springer.</w:t>
       </w:r>
     </w:p>
     <w:p>
@@ -5648,23 +5763,40 @@
         <w:pStyle w:val="ListParagraph"/>
         <w:numPr>
           <w:ilvl w:val="0"/>
-          <w:numId w:val="30"/>
+          <w:numId w:val="32"/>
         </w:numPr>
-        <w:spacing w:after="0" w:line="276" w:lineRule="auto"/>
-        <w:jc w:val="both"/>
-        <w:rPr>
-          <w:rFonts w:ascii="Times New Roman" w:eastAsia="Times New Roman" w:hAnsi="Times New Roman" w:cs="Times New Roman"/>
-          <w:sz w:val="24"/>
-          <w:szCs w:val="24"/>
-        </w:rPr>
-      </w:pPr>
-      <w:r>
-        <w:rPr>
-          <w:rFonts w:ascii="Times New Roman" w:eastAsia="Times New Roman" w:hAnsi="Times New Roman" w:cs="Times New Roman"/>
-          <w:sz w:val="24"/>
-          <w:szCs w:val="24"/>
-        </w:rPr>
-        <w:t>Lopez de Prado, M. (2018). Building Winning Algorithmic Trading Systems: A Trader's Journey From Data Mining to Monte Carlo Simulation to Live Trading. Wiley.</w:t>
+        <w:spacing w:after="0" w:line="240" w:lineRule="auto"/>
+        <w:rPr>
+          <w:rFonts w:ascii="Times New Roman" w:eastAsia="Times New Roman" w:hAnsi="Times New Roman" w:cs="Times New Roman"/>
+          <w:sz w:val="24"/>
+          <w:szCs w:val="24"/>
+        </w:rPr>
+      </w:pPr>
+      <w:r>
+        <w:rPr>
+          <w:rFonts w:ascii="Times New Roman" w:eastAsia="Times New Roman" w:hAnsi="Times New Roman" w:cs="Times New Roman"/>
+          <w:sz w:val="24"/>
+          <w:szCs w:val="24"/>
+        </w:rPr>
+        <w:t xml:space="preserve">Brown, D. P., &amp; Jennings, R. (1989). On technical analysis. </w:t>
+      </w:r>
+      <w:r>
+        <w:rPr>
+          <w:rFonts w:ascii="Times New Roman" w:eastAsia="Times New Roman" w:hAnsi="Times New Roman" w:cs="Times New Roman"/>
+          <w:i/>
+          <w:iCs/>
+          <w:sz w:val="24"/>
+          <w:szCs w:val="24"/>
+        </w:rPr>
+        <w:t>Review of Financial Studies</w:t>
+      </w:r>
+      <w:r>
+        <w:rPr>
+          <w:rFonts w:ascii="Times New Roman" w:eastAsia="Times New Roman" w:hAnsi="Times New Roman" w:cs="Times New Roman"/>
+          <w:sz w:val="24"/>
+          <w:szCs w:val="24"/>
+        </w:rPr>
+        <w:t>, 527-551.</w:t>
       </w:r>
     </w:p>
     <w:p>
@@ -5672,23 +5804,41 @@
         <w:pStyle w:val="ListParagraph"/>
         <w:numPr>
           <w:ilvl w:val="0"/>
-          <w:numId w:val="30"/>
+          <w:numId w:val="32"/>
         </w:numPr>
-        <w:spacing w:after="0" w:line="276" w:lineRule="auto"/>
-        <w:jc w:val="both"/>
-        <w:rPr>
-          <w:rFonts w:ascii="Times New Roman" w:eastAsia="Times New Roman" w:hAnsi="Times New Roman" w:cs="Times New Roman"/>
-          <w:sz w:val="24"/>
-          <w:szCs w:val="24"/>
-        </w:rPr>
-      </w:pPr>
-      <w:r>
-        <w:rPr>
-          <w:rFonts w:ascii="Times New Roman" w:eastAsia="Times New Roman" w:hAnsi="Times New Roman" w:cs="Times New Roman"/>
-          <w:sz w:val="24"/>
-          <w:szCs w:val="24"/>
-        </w:rPr>
-        <w:t>Murphy, J. J. (1999). Technical Analysis of the Financial Markets: A Comprehensive Guide to Trading Methods and Applications. New York: Institute of Finance.</w:t>
+        <w:spacing w:after="0" w:line="240" w:lineRule="auto"/>
+        <w:rPr>
+          <w:rFonts w:ascii="Times New Roman" w:eastAsia="Times New Roman" w:hAnsi="Times New Roman" w:cs="Times New Roman"/>
+          <w:sz w:val="24"/>
+          <w:szCs w:val="24"/>
+        </w:rPr>
+      </w:pPr>
+      <w:r>
+        <w:rPr>
+          <w:rFonts w:ascii="Times New Roman" w:eastAsia="Times New Roman" w:hAnsi="Times New Roman" w:cs="Times New Roman"/>
+          <w:sz w:val="24"/>
+          <w:szCs w:val="24"/>
+        </w:rPr>
+        <w:lastRenderedPageBreak/>
+        <w:t xml:space="preserve">Huang, W., Nakamori, Y., &amp; Wang, S.-Y. (2009). Forecasting stock market movement direction with support vector machine. </w:t>
+      </w:r>
+      <w:r>
+        <w:rPr>
+          <w:rFonts w:ascii="Times New Roman" w:eastAsia="Times New Roman" w:hAnsi="Times New Roman" w:cs="Times New Roman"/>
+          <w:i/>
+          <w:iCs/>
+          <w:sz w:val="24"/>
+          <w:szCs w:val="24"/>
+        </w:rPr>
+        <w:t>Computers &amp; Operations Research</w:t>
+      </w:r>
+      <w:r>
+        <w:rPr>
+          <w:rFonts w:ascii="Times New Roman" w:eastAsia="Times New Roman" w:hAnsi="Times New Roman" w:cs="Times New Roman"/>
+          <w:sz w:val="24"/>
+          <w:szCs w:val="24"/>
+        </w:rPr>
+        <w:t>, 2513-2522.</w:t>
       </w:r>
     </w:p>
     <w:p>
@@ -5696,24 +5846,40 @@
         <w:pStyle w:val="ListParagraph"/>
         <w:numPr>
           <w:ilvl w:val="0"/>
-          <w:numId w:val="30"/>
+          <w:numId w:val="32"/>
         </w:numPr>
-        <w:spacing w:after="0" w:line="276" w:lineRule="auto"/>
-        <w:jc w:val="both"/>
-        <w:rPr>
-          <w:rFonts w:ascii="Times New Roman" w:eastAsia="Times New Roman" w:hAnsi="Times New Roman" w:cs="Times New Roman"/>
-          <w:sz w:val="24"/>
-          <w:szCs w:val="24"/>
-        </w:rPr>
-      </w:pPr>
-      <w:r>
-        <w:rPr>
-          <w:rFonts w:ascii="Times New Roman" w:eastAsia="Times New Roman" w:hAnsi="Times New Roman" w:cs="Times New Roman"/>
-          <w:sz w:val="24"/>
-          <w:szCs w:val="24"/>
-        </w:rPr>
-        <w:lastRenderedPageBreak/>
-        <w:t>Patel, J. S. (2015). Predicting stock and stock price index movement using Trend Deterministic Data Preparation and machine learning techniques. Expert Systems with Applications, 259-268.</w:t>
+        <w:spacing w:after="0" w:line="240" w:lineRule="auto"/>
+        <w:rPr>
+          <w:rFonts w:ascii="Times New Roman" w:eastAsia="Times New Roman" w:hAnsi="Times New Roman" w:cs="Times New Roman"/>
+          <w:sz w:val="24"/>
+          <w:szCs w:val="24"/>
+        </w:rPr>
+      </w:pPr>
+      <w:r>
+        <w:rPr>
+          <w:rFonts w:ascii="Times New Roman" w:eastAsia="Times New Roman" w:hAnsi="Times New Roman" w:cs="Times New Roman"/>
+          <w:sz w:val="24"/>
+          <w:szCs w:val="24"/>
+        </w:rPr>
+        <w:t xml:space="preserve">Kearns, M., &amp; Nevmyvaka, Y. (2013). Machine learning for market microstructure and high-frequency trading. </w:t>
+      </w:r>
+      <w:r>
+        <w:rPr>
+          <w:rFonts w:ascii="Times New Roman" w:eastAsia="Times New Roman" w:hAnsi="Times New Roman" w:cs="Times New Roman"/>
+          <w:i/>
+          <w:iCs/>
+          <w:sz w:val="24"/>
+          <w:szCs w:val="24"/>
+        </w:rPr>
+        <w:t>Journal of Investment Strategies</w:t>
+      </w:r>
+      <w:r>
+        <w:rPr>
+          <w:rFonts w:ascii="Times New Roman" w:eastAsia="Times New Roman" w:hAnsi="Times New Roman" w:cs="Times New Roman"/>
+          <w:sz w:val="24"/>
+          <w:szCs w:val="24"/>
+        </w:rPr>
+        <w:t>, 83-105.</w:t>
       </w:r>
     </w:p>
     <w:p>
@@ -5721,23 +5887,40 @@
         <w:pStyle w:val="ListParagraph"/>
         <w:numPr>
           <w:ilvl w:val="0"/>
-          <w:numId w:val="30"/>
+          <w:numId w:val="32"/>
         </w:numPr>
-        <w:spacing w:after="0" w:line="276" w:lineRule="auto"/>
-        <w:jc w:val="both"/>
-        <w:rPr>
-          <w:rFonts w:ascii="Times New Roman" w:eastAsia="Times New Roman" w:hAnsi="Times New Roman" w:cs="Times New Roman"/>
-          <w:sz w:val="24"/>
-          <w:szCs w:val="24"/>
-        </w:rPr>
-      </w:pPr>
-      <w:r>
-        <w:rPr>
-          <w:rFonts w:ascii="Times New Roman" w:eastAsia="Times New Roman" w:hAnsi="Times New Roman" w:cs="Times New Roman"/>
-          <w:sz w:val="24"/>
-          <w:szCs w:val="24"/>
-        </w:rPr>
-        <w:t>Prado, M. L. (2018). Advances in Financial Machine Learning. Wiley.</w:t>
+        <w:spacing w:after="0" w:line="240" w:lineRule="auto"/>
+        <w:rPr>
+          <w:rFonts w:ascii="Times New Roman" w:eastAsia="Times New Roman" w:hAnsi="Times New Roman" w:cs="Times New Roman"/>
+          <w:sz w:val="24"/>
+          <w:szCs w:val="24"/>
+        </w:rPr>
+      </w:pPr>
+      <w:r>
+        <w:rPr>
+          <w:rFonts w:ascii="Times New Roman" w:eastAsia="Times New Roman" w:hAnsi="Times New Roman" w:cs="Times New Roman"/>
+          <w:sz w:val="24"/>
+          <w:szCs w:val="24"/>
+        </w:rPr>
+        <w:t xml:space="preserve">Lopez de Prado, M. (2018). </w:t>
+      </w:r>
+      <w:r>
+        <w:rPr>
+          <w:rFonts w:ascii="Times New Roman" w:eastAsia="Times New Roman" w:hAnsi="Times New Roman" w:cs="Times New Roman"/>
+          <w:i/>
+          <w:iCs/>
+          <w:sz w:val="24"/>
+          <w:szCs w:val="24"/>
+        </w:rPr>
+        <w:t>Advances in Financial Machine Learning</w:t>
+      </w:r>
+      <w:r>
+        <w:rPr>
+          <w:rFonts w:ascii="Times New Roman" w:eastAsia="Times New Roman" w:hAnsi="Times New Roman" w:cs="Times New Roman"/>
+          <w:sz w:val="24"/>
+          <w:szCs w:val="24"/>
+        </w:rPr>
+        <w:t>. Wiley.</w:t>
       </w:r>
     </w:p>
     <w:p>
@@ -5745,28 +5928,168 @@
         <w:pStyle w:val="ListParagraph"/>
         <w:numPr>
           <w:ilvl w:val="0"/>
-          <w:numId w:val="30"/>
+          <w:numId w:val="32"/>
         </w:numPr>
-        <w:spacing w:line="276" w:lineRule="auto"/>
-        <w:jc w:val="both"/>
-        <w:rPr>
-          <w:rFonts w:ascii="Times New Roman" w:hAnsi="Times New Roman" w:cs="Times New Roman"/>
-          <w:sz w:val="24"/>
-          <w:szCs w:val="24"/>
-        </w:rPr>
-      </w:pPr>
-      <w:r>
-        <w:rPr>
-          <w:rFonts w:ascii="Times New Roman" w:eastAsia="Times New Roman" w:hAnsi="Times New Roman" w:cs="Times New Roman"/>
-          <w:sz w:val="24"/>
-          <w:szCs w:val="24"/>
-        </w:rPr>
-        <w:t>Zhang, Y., &amp; Wang, J. (2017). Integrating EMA indicators into machine learning models to enhance stock price prediction. International Journal of Economics and Finance, 183-194.</w:t>
-      </w:r>
-    </w:p>
-    <w:p>
-      <w:pPr>
-        <w:spacing w:line="276" w:lineRule="auto"/>
+        <w:spacing w:after="0" w:line="240" w:lineRule="auto"/>
+        <w:rPr>
+          <w:rFonts w:ascii="Times New Roman" w:eastAsia="Times New Roman" w:hAnsi="Times New Roman" w:cs="Times New Roman"/>
+          <w:sz w:val="24"/>
+          <w:szCs w:val="24"/>
+        </w:rPr>
+      </w:pPr>
+      <w:r>
+        <w:rPr>
+          <w:rFonts w:ascii="Times New Roman" w:eastAsia="Times New Roman" w:hAnsi="Times New Roman" w:cs="Times New Roman"/>
+          <w:sz w:val="24"/>
+          <w:szCs w:val="24"/>
+        </w:rPr>
+        <w:t xml:space="preserve">Murphy, J. J. (1999). </w:t>
+      </w:r>
+      <w:r>
+        <w:rPr>
+          <w:rFonts w:ascii="Times New Roman" w:eastAsia="Times New Roman" w:hAnsi="Times New Roman" w:cs="Times New Roman"/>
+          <w:i/>
+          <w:iCs/>
+          <w:sz w:val="24"/>
+          <w:szCs w:val="24"/>
+        </w:rPr>
+        <w:t>Technical Analysis of the Financial Markets: A Comprehensive Guide to Trading Methods and Applications</w:t>
+      </w:r>
+      <w:r>
+        <w:rPr>
+          <w:rFonts w:ascii="Times New Roman" w:eastAsia="Times New Roman" w:hAnsi="Times New Roman" w:cs="Times New Roman"/>
+          <w:sz w:val="24"/>
+          <w:szCs w:val="24"/>
+        </w:rPr>
+        <w:t>. New York: Institute of Finance.</w:t>
+      </w:r>
+    </w:p>
+    <w:p>
+      <w:pPr>
+        <w:pStyle w:val="ListParagraph"/>
+        <w:numPr>
+          <w:ilvl w:val="0"/>
+          <w:numId w:val="32"/>
+        </w:numPr>
+        <w:spacing w:after="0" w:line="240" w:lineRule="auto"/>
+        <w:rPr>
+          <w:rFonts w:ascii="Times New Roman" w:eastAsia="Times New Roman" w:hAnsi="Times New Roman" w:cs="Times New Roman"/>
+          <w:sz w:val="24"/>
+          <w:szCs w:val="24"/>
+        </w:rPr>
+      </w:pPr>
+      <w:r>
+        <w:rPr>
+          <w:rFonts w:ascii="Times New Roman" w:eastAsia="Times New Roman" w:hAnsi="Times New Roman" w:cs="Times New Roman"/>
+          <w:sz w:val="24"/>
+          <w:szCs w:val="24"/>
+        </w:rPr>
+        <w:t xml:space="preserve">Patel, J., Shah, S., Thakkar, P., &amp; Kotecha, K. (2015). Predicting stock and stock price index movement using Trend Deterministic Data Preparation and machine learning techniques. </w:t>
+      </w:r>
+      <w:r>
+        <w:rPr>
+          <w:rFonts w:ascii="Times New Roman" w:eastAsia="Times New Roman" w:hAnsi="Times New Roman" w:cs="Times New Roman"/>
+          <w:i/>
+          <w:iCs/>
+          <w:sz w:val="24"/>
+          <w:szCs w:val="24"/>
+        </w:rPr>
+        <w:t>Expert Systems with Applications</w:t>
+      </w:r>
+      <w:r>
+        <w:rPr>
+          <w:rFonts w:ascii="Times New Roman" w:eastAsia="Times New Roman" w:hAnsi="Times New Roman" w:cs="Times New Roman"/>
+          <w:sz w:val="24"/>
+          <w:szCs w:val="24"/>
+        </w:rPr>
+        <w:t>, 259-268.</w:t>
+      </w:r>
+    </w:p>
+    <w:p>
+      <w:pPr>
+        <w:pStyle w:val="ListParagraph"/>
+        <w:numPr>
+          <w:ilvl w:val="0"/>
+          <w:numId w:val="32"/>
+        </w:numPr>
+        <w:spacing w:after="0" w:line="240" w:lineRule="auto"/>
+        <w:rPr>
+          <w:rFonts w:ascii="Times New Roman" w:eastAsia="Times New Roman" w:hAnsi="Times New Roman" w:cs="Times New Roman"/>
+          <w:sz w:val="24"/>
+          <w:szCs w:val="24"/>
+        </w:rPr>
+      </w:pPr>
+      <w:r>
+        <w:rPr>
+          <w:rFonts w:ascii="Times New Roman" w:eastAsia="Times New Roman" w:hAnsi="Times New Roman" w:cs="Times New Roman"/>
+          <w:sz w:val="24"/>
+          <w:szCs w:val="24"/>
+        </w:rPr>
+        <w:t xml:space="preserve">Prado, M. L. (2018). </w:t>
+      </w:r>
+      <w:r>
+        <w:rPr>
+          <w:rFonts w:ascii="Times New Roman" w:eastAsia="Times New Roman" w:hAnsi="Times New Roman" w:cs="Times New Roman"/>
+          <w:i/>
+          <w:iCs/>
+          <w:sz w:val="24"/>
+          <w:szCs w:val="24"/>
+        </w:rPr>
+        <w:t>Building Winning Algorithmic Trading Systems: A Trader's Journey From Data Mining to Monte Carlo Simulation to Live Trading</w:t>
+      </w:r>
+      <w:r>
+        <w:rPr>
+          <w:rFonts w:ascii="Times New Roman" w:eastAsia="Times New Roman" w:hAnsi="Times New Roman" w:cs="Times New Roman"/>
+          <w:sz w:val="24"/>
+          <w:szCs w:val="24"/>
+        </w:rPr>
+        <w:t>. Wiley.</w:t>
+      </w:r>
+    </w:p>
+    <w:p>
+      <w:pPr>
+        <w:pStyle w:val="ListParagraph"/>
+        <w:numPr>
+          <w:ilvl w:val="0"/>
+          <w:numId w:val="32"/>
+        </w:numPr>
+        <w:spacing w:after="0" w:line="240" w:lineRule="auto"/>
+        <w:rPr>
+          <w:rFonts w:ascii="Times New Roman" w:eastAsia="Times New Roman" w:hAnsi="Times New Roman" w:cs="Times New Roman"/>
+          <w:sz w:val="24"/>
+          <w:szCs w:val="24"/>
+        </w:rPr>
+      </w:pPr>
+      <w:r>
+        <w:rPr>
+          <w:rFonts w:ascii="Times New Roman" w:eastAsia="Times New Roman" w:hAnsi="Times New Roman" w:cs="Times New Roman"/>
+          <w:sz w:val="24"/>
+          <w:szCs w:val="24"/>
+        </w:rPr>
+        <w:t xml:space="preserve">Zhang, Y., &amp; Wang, J. (2017). Integrating EMA indicators into machine learning models to enhance stock price prediction. </w:t>
+      </w:r>
+      <w:r>
+        <w:rPr>
+          <w:rFonts w:ascii="Times New Roman" w:eastAsia="Times New Roman" w:hAnsi="Times New Roman" w:cs="Times New Roman"/>
+          <w:i/>
+          <w:iCs/>
+          <w:sz w:val="24"/>
+          <w:szCs w:val="24"/>
+        </w:rPr>
+        <w:t>International Journal of Economics and Finance</w:t>
+      </w:r>
+      <w:r>
+        <w:rPr>
+          <w:rFonts w:ascii="Times New Roman" w:eastAsia="Times New Roman" w:hAnsi="Times New Roman" w:cs="Times New Roman"/>
+          <w:sz w:val="24"/>
+          <w:szCs w:val="24"/>
+        </w:rPr>
+        <w:t>, 183-194.</w:t>
+      </w:r>
+    </w:p>
+    <w:p>
+      <w:pPr>
+        <w:spacing w:before="240" w:line="276" w:lineRule="auto"/>
         <w:jc w:val="both"/>
         <w:rPr>
           <w:rFonts w:ascii="Times New Roman" w:eastAsia="Times New Roman" w:hAnsi="Times New Roman" w:cs="Times New Roman"/>
@@ -5994,8 +6317,9 @@
           <w:szCs w:val="24"/>
         </w:rPr>
       </w:pPr>
-      <w:bookmarkStart w:id="8" w:name="_26in1rg" w:colFirst="0" w:colLast="0"/>
-      <w:bookmarkEnd w:id="8"/>
+      <w:bookmarkStart w:id="16" w:name="_26in1rg" w:colFirst="0" w:colLast="0"/>
+      <w:bookmarkStart w:id="17" w:name="_Toc170160780"/>
+      <w:bookmarkEnd w:id="16"/>
       <w:r>
         <w:rPr>
           <w:rFonts w:ascii="Times New Roman" w:eastAsia="Times New Roman" w:hAnsi="Times New Roman" w:cs="Times New Roman"/>
@@ -6006,6 +6330,7 @@
         </w:rPr>
         <w:t>Team Collaboration</w:t>
       </w:r>
+      <w:bookmarkEnd w:id="17"/>
     </w:p>
     <w:tbl>
       <w:tblPr>
@@ -8176,6 +8501,155 @@
     </w:lvl>
   </w:abstractNum>
   <w:abstractNum w:abstractNumId="12" w15:restartNumberingAfterBreak="0">
+    <w:nsid w:val="292C2663"/>
+    <w:multiLevelType w:val="multilevel"/>
+    <w:tmpl w:val="C3ECB86E"/>
+    <w:lvl w:ilvl="0">
+      <w:start w:val="1"/>
+      <w:numFmt w:val="decimal"/>
+      <w:lvlText w:val="%1."/>
+      <w:lvlJc w:val="left"/>
+      <w:pPr>
+        <w:tabs>
+          <w:tab w:val="num" w:pos="720"/>
+        </w:tabs>
+        <w:ind w:left="720" w:hanging="360"/>
+      </w:pPr>
+      <w:rPr>
+        <w:rFonts w:hint="default"/>
+        <w:sz w:val="20"/>
+      </w:rPr>
+    </w:lvl>
+    <w:lvl w:ilvl="1">
+      <w:start w:val="1"/>
+      <w:numFmt w:val="bullet"/>
+      <w:lvlText w:val="o"/>
+      <w:lvlJc w:val="left"/>
+      <w:pPr>
+        <w:tabs>
+          <w:tab w:val="num" w:pos="1440"/>
+        </w:tabs>
+        <w:ind w:left="1440" w:hanging="360"/>
+      </w:pPr>
+      <w:rPr>
+        <w:rFonts w:ascii="Courier New" w:hAnsi="Courier New" w:hint="default"/>
+        <w:sz w:val="20"/>
+      </w:rPr>
+    </w:lvl>
+    <w:lvl w:ilvl="2" w:tentative="1">
+      <w:start w:val="1"/>
+      <w:numFmt w:val="bullet"/>
+      <w:lvlText w:val=""/>
+      <w:lvlJc w:val="left"/>
+      <w:pPr>
+        <w:tabs>
+          <w:tab w:val="num" w:pos="2160"/>
+        </w:tabs>
+        <w:ind w:left="2160" w:hanging="360"/>
+      </w:pPr>
+      <w:rPr>
+        <w:rFonts w:ascii="Wingdings" w:hAnsi="Wingdings" w:hint="default"/>
+        <w:sz w:val="20"/>
+      </w:rPr>
+    </w:lvl>
+    <w:lvl w:ilvl="3" w:tentative="1">
+      <w:start w:val="1"/>
+      <w:numFmt w:val="bullet"/>
+      <w:lvlText w:val=""/>
+      <w:lvlJc w:val="left"/>
+      <w:pPr>
+        <w:tabs>
+          <w:tab w:val="num" w:pos="2880"/>
+        </w:tabs>
+        <w:ind w:left="2880" w:hanging="360"/>
+      </w:pPr>
+      <w:rPr>
+        <w:rFonts w:ascii="Wingdings" w:hAnsi="Wingdings" w:hint="default"/>
+        <w:sz w:val="20"/>
+      </w:rPr>
+    </w:lvl>
+    <w:lvl w:ilvl="4" w:tentative="1">
+      <w:start w:val="1"/>
+      <w:numFmt w:val="bullet"/>
+      <w:lvlText w:val=""/>
+      <w:lvlJc w:val="left"/>
+      <w:pPr>
+        <w:tabs>
+          <w:tab w:val="num" w:pos="3600"/>
+        </w:tabs>
+        <w:ind w:left="3600" w:hanging="360"/>
+      </w:pPr>
+      <w:rPr>
+        <w:rFonts w:ascii="Wingdings" w:hAnsi="Wingdings" w:hint="default"/>
+        <w:sz w:val="20"/>
+      </w:rPr>
+    </w:lvl>
+    <w:lvl w:ilvl="5" w:tentative="1">
+      <w:start w:val="1"/>
+      <w:numFmt w:val="bullet"/>
+      <w:lvlText w:val=""/>
+      <w:lvlJc w:val="left"/>
+      <w:pPr>
+        <w:tabs>
+          <w:tab w:val="num" w:pos="4320"/>
+        </w:tabs>
+        <w:ind w:left="4320" w:hanging="360"/>
+      </w:pPr>
+      <w:rPr>
+        <w:rFonts w:ascii="Wingdings" w:hAnsi="Wingdings" w:hint="default"/>
+        <w:sz w:val="20"/>
+      </w:rPr>
+    </w:lvl>
+    <w:lvl w:ilvl="6" w:tentative="1">
+      <w:start w:val="1"/>
+      <w:numFmt w:val="bullet"/>
+      <w:lvlText w:val=""/>
+      <w:lvlJc w:val="left"/>
+      <w:pPr>
+        <w:tabs>
+          <w:tab w:val="num" w:pos="5040"/>
+        </w:tabs>
+        <w:ind w:left="5040" w:hanging="360"/>
+      </w:pPr>
+      <w:rPr>
+        <w:rFonts w:ascii="Wingdings" w:hAnsi="Wingdings" w:hint="default"/>
+        <w:sz w:val="20"/>
+      </w:rPr>
+    </w:lvl>
+    <w:lvl w:ilvl="7" w:tentative="1">
+      <w:start w:val="1"/>
+      <w:numFmt w:val="bullet"/>
+      <w:lvlText w:val=""/>
+      <w:lvlJc w:val="left"/>
+      <w:pPr>
+        <w:tabs>
+          <w:tab w:val="num" w:pos="5760"/>
+        </w:tabs>
+        <w:ind w:left="5760" w:hanging="360"/>
+      </w:pPr>
+      <w:rPr>
+        <w:rFonts w:ascii="Wingdings" w:hAnsi="Wingdings" w:hint="default"/>
+        <w:sz w:val="20"/>
+      </w:rPr>
+    </w:lvl>
+    <w:lvl w:ilvl="8" w:tentative="1">
+      <w:start w:val="1"/>
+      <w:numFmt w:val="bullet"/>
+      <w:lvlText w:val=""/>
+      <w:lvlJc w:val="left"/>
+      <w:pPr>
+        <w:tabs>
+          <w:tab w:val="num" w:pos="6480"/>
+        </w:tabs>
+        <w:ind w:left="6480" w:hanging="360"/>
+      </w:pPr>
+      <w:rPr>
+        <w:rFonts w:ascii="Wingdings" w:hAnsi="Wingdings" w:hint="default"/>
+        <w:sz w:val="20"/>
+      </w:rPr>
+    </w:lvl>
+  </w:abstractNum>
+  <w:abstractNum w:abstractNumId="13" w15:restartNumberingAfterBreak="0">
     <w:nsid w:val="2A8C7E4D"/>
     <w:multiLevelType w:val="multilevel"/>
     <w:tmpl w:val="53A8A376"/>
@@ -8306,7 +8780,156 @@
       </w:rPr>
     </w:lvl>
   </w:abstractNum>
-  <w:abstractNum w:abstractNumId="13" w15:restartNumberingAfterBreak="0">
+  <w:abstractNum w:abstractNumId="14" w15:restartNumberingAfterBreak="0">
+    <w:nsid w:val="2F98147C"/>
+    <w:multiLevelType w:val="multilevel"/>
+    <w:tmpl w:val="C3ECB86E"/>
+    <w:lvl w:ilvl="0">
+      <w:start w:val="1"/>
+      <w:numFmt w:val="decimal"/>
+      <w:lvlText w:val="%1."/>
+      <w:lvlJc w:val="left"/>
+      <w:pPr>
+        <w:tabs>
+          <w:tab w:val="num" w:pos="720"/>
+        </w:tabs>
+        <w:ind w:left="720" w:hanging="360"/>
+      </w:pPr>
+      <w:rPr>
+        <w:rFonts w:hint="default"/>
+        <w:sz w:val="20"/>
+      </w:rPr>
+    </w:lvl>
+    <w:lvl w:ilvl="1">
+      <w:start w:val="1"/>
+      <w:numFmt w:val="bullet"/>
+      <w:lvlText w:val="o"/>
+      <w:lvlJc w:val="left"/>
+      <w:pPr>
+        <w:tabs>
+          <w:tab w:val="num" w:pos="1440"/>
+        </w:tabs>
+        <w:ind w:left="1440" w:hanging="360"/>
+      </w:pPr>
+      <w:rPr>
+        <w:rFonts w:ascii="Courier New" w:hAnsi="Courier New" w:hint="default"/>
+        <w:sz w:val="20"/>
+      </w:rPr>
+    </w:lvl>
+    <w:lvl w:ilvl="2" w:tentative="1">
+      <w:start w:val="1"/>
+      <w:numFmt w:val="bullet"/>
+      <w:lvlText w:val=""/>
+      <w:lvlJc w:val="left"/>
+      <w:pPr>
+        <w:tabs>
+          <w:tab w:val="num" w:pos="2160"/>
+        </w:tabs>
+        <w:ind w:left="2160" w:hanging="360"/>
+      </w:pPr>
+      <w:rPr>
+        <w:rFonts w:ascii="Wingdings" w:hAnsi="Wingdings" w:hint="default"/>
+        <w:sz w:val="20"/>
+      </w:rPr>
+    </w:lvl>
+    <w:lvl w:ilvl="3" w:tentative="1">
+      <w:start w:val="1"/>
+      <w:numFmt w:val="bullet"/>
+      <w:lvlText w:val=""/>
+      <w:lvlJc w:val="left"/>
+      <w:pPr>
+        <w:tabs>
+          <w:tab w:val="num" w:pos="2880"/>
+        </w:tabs>
+        <w:ind w:left="2880" w:hanging="360"/>
+      </w:pPr>
+      <w:rPr>
+        <w:rFonts w:ascii="Wingdings" w:hAnsi="Wingdings" w:hint="default"/>
+        <w:sz w:val="20"/>
+      </w:rPr>
+    </w:lvl>
+    <w:lvl w:ilvl="4" w:tentative="1">
+      <w:start w:val="1"/>
+      <w:numFmt w:val="bullet"/>
+      <w:lvlText w:val=""/>
+      <w:lvlJc w:val="left"/>
+      <w:pPr>
+        <w:tabs>
+          <w:tab w:val="num" w:pos="3600"/>
+        </w:tabs>
+        <w:ind w:left="3600" w:hanging="360"/>
+      </w:pPr>
+      <w:rPr>
+        <w:rFonts w:ascii="Wingdings" w:hAnsi="Wingdings" w:hint="default"/>
+        <w:sz w:val="20"/>
+      </w:rPr>
+    </w:lvl>
+    <w:lvl w:ilvl="5" w:tentative="1">
+      <w:start w:val="1"/>
+      <w:numFmt w:val="bullet"/>
+      <w:lvlText w:val=""/>
+      <w:lvlJc w:val="left"/>
+      <w:pPr>
+        <w:tabs>
+          <w:tab w:val="num" w:pos="4320"/>
+        </w:tabs>
+        <w:ind w:left="4320" w:hanging="360"/>
+      </w:pPr>
+      <w:rPr>
+        <w:rFonts w:ascii="Wingdings" w:hAnsi="Wingdings" w:hint="default"/>
+        <w:sz w:val="20"/>
+      </w:rPr>
+    </w:lvl>
+    <w:lvl w:ilvl="6" w:tentative="1">
+      <w:start w:val="1"/>
+      <w:numFmt w:val="bullet"/>
+      <w:lvlText w:val=""/>
+      <w:lvlJc w:val="left"/>
+      <w:pPr>
+        <w:tabs>
+          <w:tab w:val="num" w:pos="5040"/>
+        </w:tabs>
+        <w:ind w:left="5040" w:hanging="360"/>
+      </w:pPr>
+      <w:rPr>
+        <w:rFonts w:ascii="Wingdings" w:hAnsi="Wingdings" w:hint="default"/>
+        <w:sz w:val="20"/>
+      </w:rPr>
+    </w:lvl>
+    <w:lvl w:ilvl="7" w:tentative="1">
+      <w:start w:val="1"/>
+      <w:numFmt w:val="bullet"/>
+      <w:lvlText w:val=""/>
+      <w:lvlJc w:val="left"/>
+      <w:pPr>
+        <w:tabs>
+          <w:tab w:val="num" w:pos="5760"/>
+        </w:tabs>
+        <w:ind w:left="5760" w:hanging="360"/>
+      </w:pPr>
+      <w:rPr>
+        <w:rFonts w:ascii="Wingdings" w:hAnsi="Wingdings" w:hint="default"/>
+        <w:sz w:val="20"/>
+      </w:rPr>
+    </w:lvl>
+    <w:lvl w:ilvl="8" w:tentative="1">
+      <w:start w:val="1"/>
+      <w:numFmt w:val="bullet"/>
+      <w:lvlText w:val=""/>
+      <w:lvlJc w:val="left"/>
+      <w:pPr>
+        <w:tabs>
+          <w:tab w:val="num" w:pos="6480"/>
+        </w:tabs>
+        <w:ind w:left="6480" w:hanging="360"/>
+      </w:pPr>
+      <w:rPr>
+        <w:rFonts w:ascii="Wingdings" w:hAnsi="Wingdings" w:hint="default"/>
+        <w:sz w:val="20"/>
+      </w:rPr>
+    </w:lvl>
+  </w:abstractNum>
+  <w:abstractNum w:abstractNumId="15" w15:restartNumberingAfterBreak="0">
     <w:nsid w:val="30BC65EB"/>
     <w:multiLevelType w:val="multilevel"/>
     <w:tmpl w:val="842C336C"/>
@@ -8419,7 +9042,7 @@
       </w:pPr>
     </w:lvl>
   </w:abstractNum>
-  <w:abstractNum w:abstractNumId="14" w15:restartNumberingAfterBreak="0">
+  <w:abstractNum w:abstractNumId="16" w15:restartNumberingAfterBreak="0">
     <w:nsid w:val="320C2BE9"/>
     <w:multiLevelType w:val="multilevel"/>
     <w:tmpl w:val="8004B7A2"/>
@@ -8568,7 +9191,7 @@
       </w:rPr>
     </w:lvl>
   </w:abstractNum>
-  <w:abstractNum w:abstractNumId="15" w15:restartNumberingAfterBreak="0">
+  <w:abstractNum w:abstractNumId="17" w15:restartNumberingAfterBreak="0">
     <w:nsid w:val="32745641"/>
     <w:multiLevelType w:val="hybridMultilevel"/>
     <w:tmpl w:val="6428B5BA"/>
@@ -8681,7 +9304,7 @@
       </w:rPr>
     </w:lvl>
   </w:abstractNum>
-  <w:abstractNum w:abstractNumId="16" w15:restartNumberingAfterBreak="0">
+  <w:abstractNum w:abstractNumId="18" w15:restartNumberingAfterBreak="0">
     <w:nsid w:val="342A5D63"/>
     <w:multiLevelType w:val="multilevel"/>
     <w:tmpl w:val="EE04D40E"/>
@@ -8812,7 +9435,7 @@
       </w:rPr>
     </w:lvl>
   </w:abstractNum>
-  <w:abstractNum w:abstractNumId="17" w15:restartNumberingAfterBreak="0">
+  <w:abstractNum w:abstractNumId="19" w15:restartNumberingAfterBreak="0">
     <w:nsid w:val="377B2364"/>
     <w:multiLevelType w:val="multilevel"/>
     <w:tmpl w:val="E4D0B2C2"/>
@@ -8943,7 +9566,7 @@
       </w:rPr>
     </w:lvl>
   </w:abstractNum>
-  <w:abstractNum w:abstractNumId="18" w15:restartNumberingAfterBreak="0">
+  <w:abstractNum w:abstractNumId="20" w15:restartNumberingAfterBreak="0">
     <w:nsid w:val="3A576603"/>
     <w:multiLevelType w:val="multilevel"/>
     <w:tmpl w:val="882A5890"/>
@@ -9074,7 +9697,7 @@
       </w:rPr>
     </w:lvl>
   </w:abstractNum>
-  <w:abstractNum w:abstractNumId="19" w15:restartNumberingAfterBreak="0">
+  <w:abstractNum w:abstractNumId="21" w15:restartNumberingAfterBreak="0">
     <w:nsid w:val="4059619D"/>
     <w:multiLevelType w:val="multilevel"/>
     <w:tmpl w:val="3DFEC58A"/>
@@ -9223,7 +9846,7 @@
       </w:rPr>
     </w:lvl>
   </w:abstractNum>
-  <w:abstractNum w:abstractNumId="20" w15:restartNumberingAfterBreak="0">
+  <w:abstractNum w:abstractNumId="22" w15:restartNumberingAfterBreak="0">
     <w:nsid w:val="47FE1573"/>
     <w:multiLevelType w:val="multilevel"/>
     <w:tmpl w:val="0F2EDE34"/>
@@ -9309,7 +9932,7 @@
       </w:pPr>
     </w:lvl>
   </w:abstractNum>
-  <w:abstractNum w:abstractNumId="21" w15:restartNumberingAfterBreak="0">
+  <w:abstractNum w:abstractNumId="23" w15:restartNumberingAfterBreak="0">
     <w:nsid w:val="490C27BE"/>
     <w:multiLevelType w:val="multilevel"/>
     <w:tmpl w:val="C3D2FA94"/>
@@ -9440,7 +10063,7 @@
       </w:rPr>
     </w:lvl>
   </w:abstractNum>
-  <w:abstractNum w:abstractNumId="22" w15:restartNumberingAfterBreak="0">
+  <w:abstractNum w:abstractNumId="24" w15:restartNumberingAfterBreak="0">
     <w:nsid w:val="5B052696"/>
     <w:multiLevelType w:val="multilevel"/>
     <w:tmpl w:val="119838F0"/>
@@ -9571,7 +10194,7 @@
       </w:rPr>
     </w:lvl>
   </w:abstractNum>
-  <w:abstractNum w:abstractNumId="23" w15:restartNumberingAfterBreak="0">
+  <w:abstractNum w:abstractNumId="25" w15:restartNumberingAfterBreak="0">
     <w:nsid w:val="5BF47BF6"/>
     <w:multiLevelType w:val="multilevel"/>
     <w:tmpl w:val="E15898EC"/>
@@ -9702,7 +10325,7 @@
       </w:rPr>
     </w:lvl>
   </w:abstractNum>
-  <w:abstractNum w:abstractNumId="24" w15:restartNumberingAfterBreak="0">
+  <w:abstractNum w:abstractNumId="26" w15:restartNumberingAfterBreak="0">
     <w:nsid w:val="5C672ECA"/>
     <w:multiLevelType w:val="multilevel"/>
     <w:tmpl w:val="8DDE1F8E"/>
@@ -9833,7 +10456,7 @@
       </w:rPr>
     </w:lvl>
   </w:abstractNum>
-  <w:abstractNum w:abstractNumId="25" w15:restartNumberingAfterBreak="0">
+  <w:abstractNum w:abstractNumId="27" w15:restartNumberingAfterBreak="0">
     <w:nsid w:val="67E05BC1"/>
     <w:multiLevelType w:val="multilevel"/>
     <w:tmpl w:val="63C63958"/>
@@ -9964,7 +10587,7 @@
       </w:rPr>
     </w:lvl>
   </w:abstractNum>
-  <w:abstractNum w:abstractNumId="26" w15:restartNumberingAfterBreak="0">
+  <w:abstractNum w:abstractNumId="28" w15:restartNumberingAfterBreak="0">
     <w:nsid w:val="69C57B37"/>
     <w:multiLevelType w:val="multilevel"/>
     <w:tmpl w:val="6BD8B9DE"/>
@@ -10095,7 +10718,7 @@
       </w:rPr>
     </w:lvl>
   </w:abstractNum>
-  <w:abstractNum w:abstractNumId="27" w15:restartNumberingAfterBreak="0">
+  <w:abstractNum w:abstractNumId="29" w15:restartNumberingAfterBreak="0">
     <w:nsid w:val="6B265AF7"/>
     <w:multiLevelType w:val="multilevel"/>
     <w:tmpl w:val="B904822A"/>
@@ -10181,7 +10804,7 @@
       </w:pPr>
     </w:lvl>
   </w:abstractNum>
-  <w:abstractNum w:abstractNumId="28" w15:restartNumberingAfterBreak="0">
+  <w:abstractNum w:abstractNumId="30" w15:restartNumberingAfterBreak="0">
     <w:nsid w:val="6E4527E4"/>
     <w:multiLevelType w:val="multilevel"/>
     <w:tmpl w:val="B904822A"/>
@@ -10267,7 +10890,7 @@
       </w:pPr>
     </w:lvl>
   </w:abstractNum>
-  <w:abstractNum w:abstractNumId="29" w15:restartNumberingAfterBreak="0">
+  <w:abstractNum w:abstractNumId="31" w15:restartNumberingAfterBreak="0">
     <w:nsid w:val="798D6D31"/>
     <w:multiLevelType w:val="multilevel"/>
     <w:tmpl w:val="97621CAA"/>
@@ -10388,49 +11011,49 @@
     <w:abstractNumId w:val="1"/>
   </w:num>
   <w:num w:numId="2" w16cid:durableId="1281645712">
-    <w:abstractNumId w:val="16"/>
+    <w:abstractNumId w:val="18"/>
   </w:num>
   <w:num w:numId="3" w16cid:durableId="1874608203">
-    <w:abstractNumId w:val="24"/>
+    <w:abstractNumId w:val="26"/>
   </w:num>
   <w:num w:numId="4" w16cid:durableId="1765951777">
-    <w:abstractNumId w:val="21"/>
+    <w:abstractNumId w:val="23"/>
   </w:num>
   <w:num w:numId="5" w16cid:durableId="907377220">
     <w:abstractNumId w:val="8"/>
   </w:num>
   <w:num w:numId="6" w16cid:durableId="1244948841">
-    <w:abstractNumId w:val="22"/>
+    <w:abstractNumId w:val="24"/>
   </w:num>
   <w:num w:numId="7" w16cid:durableId="1173180048">
-    <w:abstractNumId w:val="17"/>
+    <w:abstractNumId w:val="19"/>
   </w:num>
   <w:num w:numId="8" w16cid:durableId="1582639160">
-    <w:abstractNumId w:val="23"/>
+    <w:abstractNumId w:val="25"/>
   </w:num>
   <w:num w:numId="9" w16cid:durableId="1449622838">
     <w:abstractNumId w:val="9"/>
   </w:num>
   <w:num w:numId="10" w16cid:durableId="722406143">
-    <w:abstractNumId w:val="12"/>
+    <w:abstractNumId w:val="13"/>
   </w:num>
   <w:num w:numId="11" w16cid:durableId="1449203801">
-    <w:abstractNumId w:val="26"/>
+    <w:abstractNumId w:val="28"/>
   </w:num>
   <w:num w:numId="12" w16cid:durableId="467666068">
-    <w:abstractNumId w:val="25"/>
+    <w:abstractNumId w:val="27"/>
   </w:num>
   <w:num w:numId="13" w16cid:durableId="958220967">
     <w:abstractNumId w:val="6"/>
   </w:num>
   <w:num w:numId="14" w16cid:durableId="359749465">
-    <w:abstractNumId w:val="18"/>
+    <w:abstractNumId w:val="20"/>
   </w:num>
   <w:num w:numId="15" w16cid:durableId="2045524117">
     <w:abstractNumId w:val="3"/>
   </w:num>
   <w:num w:numId="16" w16cid:durableId="1831671848">
-    <w:abstractNumId w:val="20"/>
+    <w:abstractNumId w:val="22"/>
   </w:num>
   <w:num w:numId="17" w16cid:durableId="656152568">
     <w:abstractNumId w:val="0"/>
@@ -10442,16 +11065,16 @@
     <w:abstractNumId w:val="2"/>
   </w:num>
   <w:num w:numId="20" w16cid:durableId="84884001">
-    <w:abstractNumId w:val="29"/>
+    <w:abstractNumId w:val="31"/>
   </w:num>
   <w:num w:numId="21" w16cid:durableId="9726613">
-    <w:abstractNumId w:val="13"/>
+    <w:abstractNumId w:val="15"/>
   </w:num>
   <w:num w:numId="22" w16cid:durableId="809202399">
-    <w:abstractNumId w:val="14"/>
+    <w:abstractNumId w:val="16"/>
   </w:num>
   <w:num w:numId="23" w16cid:durableId="1974552292">
-    <w:abstractNumId w:val="19"/>
+    <w:abstractNumId w:val="21"/>
   </w:num>
   <w:num w:numId="24" w16cid:durableId="14313449">
     <w:abstractNumId w:val="10"/>
@@ -10460,19 +11083,25 @@
     <w:abstractNumId w:val="11"/>
   </w:num>
   <w:num w:numId="26" w16cid:durableId="1900893289">
-    <w:abstractNumId w:val="27"/>
+    <w:abstractNumId w:val="29"/>
   </w:num>
   <w:num w:numId="27" w16cid:durableId="1356074544">
     <w:abstractNumId w:val="4"/>
   </w:num>
   <w:num w:numId="28" w16cid:durableId="1587304786">
-    <w:abstractNumId w:val="28"/>
+    <w:abstractNumId w:val="30"/>
   </w:num>
   <w:num w:numId="29" w16cid:durableId="1619213673">
-    <w:abstractNumId w:val="15"/>
+    <w:abstractNumId w:val="17"/>
   </w:num>
   <w:num w:numId="30" w16cid:durableId="1381244027">
     <w:abstractNumId w:val="7"/>
+  </w:num>
+  <w:num w:numId="31" w16cid:durableId="508451097">
+    <w:abstractNumId w:val="14"/>
+  </w:num>
+  <w:num w:numId="32" w16cid:durableId="1098451995">
+    <w:abstractNumId w:val="12"/>
   </w:num>
 </w:numbering>
 </file>
@@ -11203,6 +11832,85 @@
       <w:szCs w:val="18"/>
     </w:rPr>
   </w:style>
+  <w:style w:type="paragraph" w:styleId="TOCHeading">
+    <w:name w:val="TOC Heading"/>
+    <w:basedOn w:val="Heading1"/>
+    <w:next w:val="Normal"/>
+    <w:uiPriority w:val="39"/>
+    <w:unhideWhenUsed/>
+    <w:qFormat/>
+    <w:rsid w:val="00C62CBC"/>
+    <w:pPr>
+      <w:spacing w:before="240" w:after="0"/>
+      <w:outlineLvl w:val="9"/>
+    </w:pPr>
+    <w:rPr>
+      <w:rFonts w:asciiTheme="majorHAnsi" w:eastAsiaTheme="majorEastAsia" w:hAnsiTheme="majorHAnsi" w:cstheme="majorBidi"/>
+      <w:color w:val="365F91" w:themeColor="accent1" w:themeShade="BF"/>
+      <w:sz w:val="32"/>
+      <w:szCs w:val="32"/>
+    </w:rPr>
+  </w:style>
+  <w:style w:type="paragraph" w:styleId="TOC1">
+    <w:name w:val="toc 1"/>
+    <w:basedOn w:val="Normal"/>
+    <w:next w:val="Normal"/>
+    <w:autoRedefine/>
+    <w:uiPriority w:val="39"/>
+    <w:unhideWhenUsed/>
+    <w:rsid w:val="00C62CBC"/>
+    <w:pPr>
+      <w:spacing w:after="100"/>
+    </w:pPr>
+  </w:style>
+  <w:style w:type="paragraph" w:styleId="TOC2">
+    <w:name w:val="toc 2"/>
+    <w:basedOn w:val="Normal"/>
+    <w:next w:val="Normal"/>
+    <w:autoRedefine/>
+    <w:uiPriority w:val="39"/>
+    <w:unhideWhenUsed/>
+    <w:rsid w:val="00C62CBC"/>
+    <w:pPr>
+      <w:spacing w:after="100"/>
+      <w:ind w:left="220"/>
+    </w:pPr>
+  </w:style>
+  <w:style w:type="paragraph" w:styleId="TOC3">
+    <w:name w:val="toc 3"/>
+    <w:basedOn w:val="Normal"/>
+    <w:next w:val="Normal"/>
+    <w:autoRedefine/>
+    <w:uiPriority w:val="39"/>
+    <w:unhideWhenUsed/>
+    <w:rsid w:val="00C62CBC"/>
+    <w:pPr>
+      <w:spacing w:after="100"/>
+      <w:ind w:left="440"/>
+    </w:pPr>
+  </w:style>
+  <w:style w:type="character" w:styleId="Hyperlink">
+    <w:name w:val="Hyperlink"/>
+    <w:basedOn w:val="DefaultParagraphFont"/>
+    <w:uiPriority w:val="99"/>
+    <w:unhideWhenUsed/>
+    <w:rsid w:val="00C62CBC"/>
+    <w:rPr>
+      <w:color w:val="0000FF" w:themeColor="hyperlink"/>
+      <w:u w:val="single"/>
+    </w:rPr>
+  </w:style>
+  <w:style w:type="character" w:styleId="Emphasis">
+    <w:name w:val="Emphasis"/>
+    <w:basedOn w:val="DefaultParagraphFont"/>
+    <w:uiPriority w:val="20"/>
+    <w:qFormat/>
+    <w:rsid w:val="002E5BCF"/>
+    <w:rPr>
+      <w:i/>
+      <w:iCs/>
+    </w:rPr>
+  </w:style>
 </w:styles>
 </file>
 

</xml_diff>